<commit_message>
added refer previous qps
</commit_message>
<xml_diff>
--- a/admin/qp.docx
+++ b/admin/qp.docx
@@ -2,28 +2,3415 @@
 <file path=word/document.xml><?xml version="1.0" encoding="utf-8"?>
 <w:document xmlns:ve="http://schemas.openxmlformats.org/markup-compatibility/2006" xmlns:o="urn:schemas-microsoft-com:office:office" xmlns:r="http://schemas.openxmlformats.org/officeDocument/2006/relationships" xmlns:m="http://schemas.openxmlformats.org/officeDocument/2006/math" xmlns:v="urn:schemas-microsoft-com:vml" xmlns:wp="http://schemas.openxmlformats.org/drawingml/2006/wordprocessingDrawing" xmlns:w10="urn:schemas-microsoft-com:office:word" xmlns:w="http://schemas.openxmlformats.org/wordprocessingml/2006/main" xmlns:wne="http://schemas.microsoft.com/office/word/2006/wordml">
   <w:background w:color="FFFFFF">
-    <v:background id="id_57134e752a004" o:bwmode="white" o:targetscreensize="800,600">
-      <v:fill r:id="rId157134e7529fcc" o:title="tit_157134e752a03b" recolor="t" type="frame"/>
+    <v:background id="id_5713cd542416d" o:bwmode="white" o:targetscreensize="800,600">
+      <v:fill r:id="rId15713cd5424134" o:title="tit_15713cd54241a4" recolor="t" type="frame"/>
     </v:background>
   </w:background>
   <w:body>
+    <w:tbl>
+      <w:tblPr>
+        <w:tblStyle w:val="TableGridPHPDOCX"/>
+        <w:tblW w:w="0" w:type="auto"/>
+        <w:tblInd w:w="0" w:type="auto"/>
+        <w:tblBorders>
+          <w:top w:val="outset" w:color="808080" w:sz="5"/>
+          <w:left w:val="outset" w:color="808080" w:sz="5"/>
+          <w:bottom w:val="outset" w:color="808080" w:sz="5"/>
+          <w:right w:val="outset" w:color="808080" w:sz="5"/>
+        </w:tblBorders>
+      </w:tblPr>
+      <w:tblGrid>
+        <w:gridCol w:w="1"/>
+      </w:tblGrid>
+      <w:tr>
+        <w:trPr>
+          <w:trHeight w:val="0" w:hRule="atLeast"/>
+        </w:trPr>
+        <w:tc>
+          <w:tcPr>
+            <w:tcW w:w="16725" w:type="dxa"/>
+            <w:tcBorders>
+              <w:top w:val="inset" w:color="000000" w:sz="7"/>
+              <w:left w:val="inset" w:color="000000" w:sz="7"/>
+              <w:bottom w:val="inset" w:color="000000" w:sz="7"/>
+              <w:right w:val="inset" w:color="000000" w:sz="7"/>
+            </w:tcBorders>
+            <w:tcMar>
+              <w:top w:w="15" w:type="dxa"/>
+              <w:bottom w:w="15" w:type="dxa"/>
+            </w:tcMar>
+            <w:vAlign w:val="center"/>
+          </w:tcPr>
+          <w:p>
+            <w:r>
+              <w:rPr>
+                <w:position w:val="-20"/>
+              </w:rPr>
+              <w:drawing>
+                <wp:inline distT="0" distB="0" distL="0" distR="0">
+                  <wp:extent cx="360000" cy="360000"/>
+                  <wp:docPr id="64697695" name="name10245713cd5421d6b" descr="logo.JPG"/>
+                  <wp:cNvGraphicFramePr>
+                    <a:graphicFrameLocks xmlns:a="http://schemas.openxmlformats.org/drawingml/2006/main" noChangeAspect="1"/>
+                  </wp:cNvGraphicFramePr>
+                  <a:graphic xmlns:a="http://schemas.openxmlformats.org/drawingml/2006/main">
+                    <a:graphicData uri="http://schemas.openxmlformats.org/drawingml/2006/picture">
+                      <pic:pic xmlns:pic="http://schemas.openxmlformats.org/drawingml/2006/picture">
+                        <pic:nvPicPr>
+                          <pic:cNvPr id="0" name="logo.JPG"/>
+                          <pic:cNvPicPr/>
+                        </pic:nvPicPr>
+                        <pic:blipFill>
+                          <a:blip r:link="rId16855713cd5421d33" cstate="print"/>
+                          <a:stretch>
+                            <a:fillRect/>
+                          </a:stretch>
+                        </pic:blipFill>
+                        <pic:spPr>
+                          <a:xfrm>
+                            <a:off x="0" y="0"/>
+                            <a:ext cx="360000" cy="360000"/>
+                          </a:xfrm>
+                          <a:prstGeom prst="rect">
+                            <a:avLst/>
+                          </a:prstGeom>
+                          <a:ln w="0">
+                            <a:noFill/>
+                          </a:ln>
+                        </pic:spPr>
+                      </pic:pic>
+                    </a:graphicData>
+                  </a:graphic>
+                </wp:inline>
+              </w:drawing>
+            </w:r>
+            <w:r>
+              <w:rPr>
+                <w:b/>
+                <w:bCs/>
+                <w:color w:val="000000"/>
+                <w:position w:val="-3"/>
+                <w:sz w:val="24"/>
+                <w:szCs w:val="24"/>
+              </w:rPr>
+              <w:t xml:space="preserve">R V College of Engineering</w:t>
+            </w:r>
+            <w:r>
+              <w:rPr>
+                <w:b/>
+                <w:bCs/>
+                <w:color w:val="000000"/>
+                <w:position w:val="-3"/>
+                <w:sz w:val="24"/>
+                <w:szCs w:val="24"/>
+              </w:rPr>
+              <w:br/>
+              <w:t xml:space="preserve">Department of Information Science and Engineering</w:t>
+            </w:r>
+            <w:r>
+              <w:rPr>
+                <w:b/>
+                <w:bCs/>
+                <w:color w:val="000000"/>
+                <w:position w:val="-3"/>
+                <w:sz w:val="24"/>
+                <w:szCs w:val="24"/>
+              </w:rPr>
+              <w:br/>
+              <w:t xml:space="preserve">CIE Question Paper</w:t>
+            </w:r>
+          </w:p>
+        </w:tc>
+      </w:tr>
+      <w:tr>
+        <w:trPr>
+          <w:trHeight w:val="0" w:hRule="atLeast"/>
+        </w:trPr>
+        <w:tc>
+          <w:tcPr>
+            <w:tcW w:w="16725" w:type="dxa"/>
+            <w:tcBorders>
+              <w:top w:val="inset" w:color="000000" w:sz="7"/>
+              <w:left w:val="inset" w:color="000000" w:sz="7"/>
+              <w:bottom w:val="inset" w:color="000000" w:sz="7"/>
+              <w:right w:val="inset" w:color="000000" w:sz="7"/>
+            </w:tcBorders>
+            <w:tcMar>
+              <w:top w:w="15" w:type="dxa"/>
+              <w:bottom w:w="15" w:type="dxa"/>
+            </w:tcMar>
+            <w:vAlign w:val="center"/>
+          </w:tcPr>
+          <w:p>
+            <w:pPr>
+              <w:widowControl w:val="on"/>
+              <w:pBdr/>
+              <w:spacing w:before="0" w:after="0" w:line="240" w:lineRule="auto"/>
+              <w:ind w:left="0" w:right="0"/>
+              <w:jc w:val="left"/>
+            </w:pPr>
+            <w:r>
+              <w:rPr>
+                <w:b/>
+                <w:bCs/>
+                <w:color w:val="000000"/>
+                <w:position w:val="-3"/>
+                <w:sz w:val="24"/>
+                <w:szCs w:val="24"/>
+              </w:rPr>
+              <w:t xml:space="preserve">Course : 12IS64                       DataBase Management System                 Semester : 6</w:t>
+            </w:r>
+          </w:p>
+        </w:tc>
+      </w:tr>
+      <w:tr>
+        <w:trPr>
+          <w:trHeight w:val="0" w:hRule="atLeast"/>
+        </w:trPr>
+        <w:tc>
+          <w:tcPr>
+            <w:tcW w:w="16725" w:type="dxa"/>
+            <w:tcBorders>
+              <w:top w:val="inset" w:color="000000" w:sz="7"/>
+              <w:left w:val="inset" w:color="000000" w:sz="7"/>
+              <w:bottom w:val="inset" w:color="000000" w:sz="7"/>
+              <w:right w:val="inset" w:color="000000" w:sz="7"/>
+            </w:tcBorders>
+            <w:tcMar>
+              <w:top w:w="15" w:type="dxa"/>
+              <w:bottom w:w="15" w:type="dxa"/>
+            </w:tcMar>
+            <w:vAlign w:val="center"/>
+          </w:tcPr>
+          <w:p>
+            <w:pPr>
+              <w:widowControl w:val="on"/>
+              <w:pBdr/>
+              <w:spacing w:before="0" w:after="0" w:line="240" w:lineRule="auto"/>
+              <w:ind w:left="0" w:right="0"/>
+              <w:jc w:val="left"/>
+            </w:pPr>
+            <w:r>
+              <w:rPr>
+                <w:b/>
+                <w:bCs/>
+                <w:color w:val="000000"/>
+                <w:position w:val="-3"/>
+                <w:sz w:val="24"/>
+                <w:szCs w:val="24"/>
+              </w:rPr>
+              <w:t xml:space="preserve"> Date :                              No Of Hours : 2                     Staff : </w:t>
+            </w:r>
+          </w:p>
+        </w:tc>
+      </w:tr>
+      <w:tr>
+        <w:trPr>
+          <w:trHeight w:val="0" w:hRule="atLeast"/>
+        </w:trPr>
+        <w:tc>
+          <w:tcPr>
+            <w:tcW w:w="16725" w:type="dxa"/>
+            <w:tcBorders>
+              <w:top w:val="inset" w:color="000000" w:sz="7"/>
+              <w:left w:val="inset" w:color="000000" w:sz="7"/>
+              <w:bottom w:val="inset" w:color="000000" w:sz="7"/>
+              <w:right w:val="inset" w:color="000000" w:sz="7"/>
+            </w:tcBorders>
+            <w:tcMar>
+              <w:top w:w="15" w:type="dxa"/>
+              <w:bottom w:w="15" w:type="dxa"/>
+            </w:tcMar>
+            <w:vAlign w:val="center"/>
+          </w:tcPr>
+          <w:p>
+            <w:pPr>
+              <w:widowControl w:val="on"/>
+              <w:pBdr/>
+              <w:spacing w:before="0" w:after="0" w:line="240" w:lineRule="auto"/>
+              <w:ind w:left="0" w:right="0"/>
+              <w:jc w:val="left"/>
+            </w:pPr>
+            <w:r>
+              <w:rPr>
+                <w:b/>
+                <w:bCs/>
+                <w:color w:val="000000"/>
+                <w:position w:val="-3"/>
+                <w:sz w:val="24"/>
+                <w:szCs w:val="24"/>
+              </w:rPr>
+              <w:t xml:space="preserve"> Note :</w:t>
+            </w:r>
+            <w:r>
+              <w:rPr>
+                <w:color w:val="000000"/>
+                <w:position w:val="-3"/>
+                <w:sz w:val="24"/>
+                <w:szCs w:val="24"/>
+              </w:rPr>
+              <w:t xml:space="preserve"> i) Answer all questions                                             </w:t>
+            </w:r>
+            <w:r>
+              <w:rPr>
+                <w:b/>
+                <w:bCs/>
+                <w:color w:val="000000"/>
+                <w:position w:val="-3"/>
+                <w:sz w:val="24"/>
+                <w:szCs w:val="24"/>
+              </w:rPr>
+              <w:t xml:space="preserve">Max Marks : 15 + 50</w:t>
+            </w:r>
+            <w:r>
+              <w:rPr>
+                <w:color w:val="000000"/>
+                <w:position w:val="-3"/>
+                <w:sz w:val="24"/>
+                <w:szCs w:val="24"/>
+              </w:rPr>
+              <w:br/>
+              <w:t xml:space="preserve"> ii)Part A questions to be answered in first two pages of answer booklet.</w:t>
+            </w:r>
+          </w:p>
+        </w:tc>
+      </w:tr>
+    </w:tbl>
+    <w:p/>
     <w:p>
       <w:pPr>
         <w:widowControl w:val="on"/>
         <w:pBdr/>
-        <w:spacing w:before="240" w:after="240" w:line="240" w:lineRule="auto"/>
+        <w:spacing w:before="0" w:after="0" w:line="240" w:lineRule="auto"/>
         <w:ind w:left="0" w:right="0"/>
-        <w:jc w:val="left"/>
+        <w:jc w:val="center"/>
       </w:pPr>
       <w:r>
         <w:rPr>
+          <w:b/>
+          <w:bCs/>
           <w:color w:val="000000"/>
           <w:sz w:val="24"/>
           <w:szCs w:val="24"/>
         </w:rPr>
-        <w:t xml:space="preserve">57032b8ab4304</w:t>
+        <w:t xml:space="preserve">Part 1</w:t>
+      </w:r>
+      <w:r>
+        <w:br/>
       </w:r>
     </w:p>
+    <w:tbl>
+      <w:tblPr>
+        <w:tblStyle w:val="TableGridPHPDOCX"/>
+        <w:tblW w:w="0" w:type="auto"/>
+        <w:tblInd w:w="0" w:type="auto"/>
+        <w:tblBorders>
+          <w:top w:val="outset" w:color="808080" w:sz="5"/>
+          <w:left w:val="outset" w:color="808080" w:sz="5"/>
+          <w:bottom w:val="outset" w:color="808080" w:sz="5"/>
+          <w:right w:val="outset" w:color="808080" w:sz="5"/>
+        </w:tblBorders>
+      </w:tblPr>
+      <w:tblGrid>
+        <w:gridCol w:w="1"/>
+        <w:gridCol w:w="1"/>
+        <w:gridCol w:w="1"/>
+        <w:gridCol w:w="1"/>
+      </w:tblGrid>
+      <w:tr>
+        <w:trPr>
+          <w:trHeight w:val="0" w:hRule="atLeast"/>
+        </w:trPr>
+        <w:tc>
+          <w:tcPr>
+            <w:tcBorders>
+              <w:top w:val="inset" w:color="000000" w:sz="7"/>
+              <w:left w:val="inset" w:color="000000" w:sz="7"/>
+              <w:bottom w:val="inset" w:color="000000" w:sz="7"/>
+              <w:right w:val="inset" w:color="000000" w:sz="7"/>
+            </w:tcBorders>
+            <w:tcMar>
+              <w:top w:w="15" w:type="dxa"/>
+              <w:bottom w:w="15" w:type="dxa"/>
+            </w:tcMar>
+            <w:vAlign w:val="center"/>
+          </w:tcPr>
+          <w:p>
+            <w:pPr>
+              <w:widowControl w:val="on"/>
+              <w:pBdr/>
+              <w:spacing w:before="0" w:after="0" w:line="240" w:lineRule="auto"/>
+              <w:ind w:left="0" w:right="0"/>
+              <w:jc w:val="center"/>
+            </w:pPr>
+            <w:r>
+              <w:rPr>
+                <w:b/>
+                <w:bCs/>
+                <w:color w:val="000000"/>
+                <w:position w:val="-3"/>
+                <w:sz w:val="24"/>
+                <w:szCs w:val="24"/>
+              </w:rPr>
+              <w:t xml:space="preserve">Question</w:t>
+            </w:r>
+          </w:p>
+        </w:tc>
+        <w:tc>
+          <w:tcPr>
+            <w:tcBorders>
+              <w:top w:val="inset" w:color="000000" w:sz="7"/>
+              <w:left w:val="inset" w:color="000000" w:sz="7"/>
+              <w:bottom w:val="inset" w:color="000000" w:sz="7"/>
+              <w:right w:val="inset" w:color="000000" w:sz="7"/>
+            </w:tcBorders>
+            <w:tcMar>
+              <w:top w:w="15" w:type="dxa"/>
+              <w:bottom w:w="15" w:type="dxa"/>
+            </w:tcMar>
+            <w:vAlign w:val="center"/>
+          </w:tcPr>
+          <w:p>
+            <w:pPr>
+              <w:widowControl w:val="on"/>
+              <w:pBdr/>
+              <w:spacing w:before="0" w:after="0" w:line="240" w:lineRule="auto"/>
+              <w:ind w:left="0" w:right="0"/>
+              <w:jc w:val="center"/>
+            </w:pPr>
+            <w:r>
+              <w:rPr>
+                <w:b/>
+                <w:bCs/>
+                <w:color w:val="000000"/>
+                <w:position w:val="-3"/>
+                <w:sz w:val="24"/>
+                <w:szCs w:val="24"/>
+              </w:rPr>
+              <w:t xml:space="preserve">Marks</w:t>
+            </w:r>
+          </w:p>
+        </w:tc>
+        <w:tc>
+          <w:tcPr>
+            <w:tcBorders>
+              <w:top w:val="inset" w:color="000000" w:sz="7"/>
+              <w:left w:val="inset" w:color="000000" w:sz="7"/>
+              <w:bottom w:val="inset" w:color="000000" w:sz="7"/>
+              <w:right w:val="inset" w:color="000000" w:sz="7"/>
+            </w:tcBorders>
+            <w:tcMar>
+              <w:top w:w="15" w:type="dxa"/>
+              <w:bottom w:w="15" w:type="dxa"/>
+            </w:tcMar>
+            <w:vAlign w:val="center"/>
+          </w:tcPr>
+          <w:p>
+            <w:pPr>
+              <w:widowControl w:val="on"/>
+              <w:pBdr/>
+              <w:spacing w:before="0" w:after="0" w:line="240" w:lineRule="auto"/>
+              <w:ind w:left="0" w:right="0"/>
+              <w:jc w:val="center"/>
+            </w:pPr>
+            <w:r>
+              <w:rPr>
+                <w:b/>
+                <w:bCs/>
+                <w:color w:val="000000"/>
+                <w:position w:val="-3"/>
+                <w:sz w:val="24"/>
+                <w:szCs w:val="24"/>
+              </w:rPr>
+              <w:t xml:space="preserve">LOD</w:t>
+            </w:r>
+          </w:p>
+        </w:tc>
+        <w:tc>
+          <w:tcPr>
+            <w:tcBorders>
+              <w:top w:val="inset" w:color="000000" w:sz="7"/>
+              <w:left w:val="inset" w:color="000000" w:sz="7"/>
+              <w:bottom w:val="inset" w:color="000000" w:sz="7"/>
+              <w:right w:val="inset" w:color="000000" w:sz="7"/>
+            </w:tcBorders>
+            <w:tcMar>
+              <w:top w:w="15" w:type="dxa"/>
+              <w:bottom w:w="15" w:type="dxa"/>
+            </w:tcMar>
+            <w:vAlign w:val="center"/>
+          </w:tcPr>
+          <w:p>
+            <w:pPr>
+              <w:widowControl w:val="on"/>
+              <w:pBdr/>
+              <w:spacing w:before="0" w:after="0" w:line="240" w:lineRule="auto"/>
+              <w:ind w:left="0" w:right="0"/>
+              <w:jc w:val="center"/>
+            </w:pPr>
+            <w:r>
+              <w:rPr>
+                <w:b/>
+                <w:bCs/>
+                <w:color w:val="000000"/>
+                <w:position w:val="-3"/>
+                <w:sz w:val="24"/>
+                <w:szCs w:val="24"/>
+              </w:rPr>
+              <w:t xml:space="preserve">CO</w:t>
+            </w:r>
+          </w:p>
+        </w:tc>
+      </w:tr>
+      <w:tr>
+        <w:trPr>
+          <w:trHeight w:val="0" w:hRule="atLeast"/>
+        </w:trPr>
+        <w:tc>
+          <w:tcPr>
+            <w:tcW w:w="15000" w:type="dxa"/>
+            <w:tcBorders>
+              <w:top w:val="inset" w:color="000000" w:sz="7"/>
+              <w:left w:val="inset" w:color="000000" w:sz="7"/>
+              <w:bottom w:val="inset" w:color="000000" w:sz="7"/>
+              <w:right w:val="inset" w:color="000000" w:sz="7"/>
+            </w:tcBorders>
+            <w:tcMar>
+              <w:top w:w="15" w:type="dxa"/>
+              <w:bottom w:w="15" w:type="dxa"/>
+            </w:tcMar>
+            <w:vAlign w:val="center"/>
+          </w:tcPr>
+          <w:p>
+            <w:pPr>
+              <w:widowControl w:val="on"/>
+              <w:pBdr/>
+              <w:spacing w:before="0" w:after="0" w:line="240" w:lineRule="auto"/>
+              <w:ind w:left="0" w:right="0"/>
+              <w:jc w:val="left"/>
+            </w:pPr>
+            <w:r>
+              <w:rPr>
+                <w:color w:val="000000"/>
+                <w:position w:val="-3"/>
+                <w:sz w:val="24"/>
+                <w:szCs w:val="24"/>
+              </w:rPr>
+              <w:t xml:space="preserve">The __________ model was developed to meet the need of manipulating complex data types.</w:t>
+            </w:r>
+          </w:p>
+        </w:tc>
+        <w:tc>
+          <w:tcPr>
+            <w:tcBorders>
+              <w:top w:val="inset" w:color="000000" w:sz="7"/>
+              <w:left w:val="inset" w:color="000000" w:sz="7"/>
+              <w:bottom w:val="inset" w:color="000000" w:sz="7"/>
+              <w:right w:val="inset" w:color="000000" w:sz="7"/>
+            </w:tcBorders>
+            <w:tcMar>
+              <w:top w:w="15" w:type="dxa"/>
+              <w:bottom w:w="15" w:type="dxa"/>
+            </w:tcMar>
+            <w:vAlign w:val="center"/>
+          </w:tcPr>
+          <w:p>
+            <w:pPr>
+              <w:widowControl w:val="on"/>
+              <w:pBdr/>
+              <w:spacing w:before="0" w:after="0" w:line="240" w:lineRule="auto"/>
+              <w:ind w:left="0" w:right="0"/>
+              <w:jc w:val="left"/>
+            </w:pPr>
+            <w:r>
+              <w:rPr>
+                <w:color w:val="000000"/>
+                <w:position w:val="-3"/>
+                <w:sz w:val="24"/>
+                <w:szCs w:val="24"/>
+              </w:rPr>
+              <w:t xml:space="preserve">1</w:t>
+            </w:r>
+          </w:p>
+        </w:tc>
+        <w:tc>
+          <w:tcPr>
+            <w:tcBorders>
+              <w:top w:val="inset" w:color="000000" w:sz="7"/>
+              <w:left w:val="inset" w:color="000000" w:sz="7"/>
+              <w:bottom w:val="inset" w:color="000000" w:sz="7"/>
+              <w:right w:val="inset" w:color="000000" w:sz="7"/>
+            </w:tcBorders>
+            <w:tcMar>
+              <w:top w:w="15" w:type="dxa"/>
+              <w:bottom w:w="15" w:type="dxa"/>
+            </w:tcMar>
+            <w:vAlign w:val="center"/>
+          </w:tcPr>
+          <w:p>
+            <w:pPr>
+              <w:widowControl w:val="on"/>
+              <w:pBdr/>
+              <w:spacing w:before="0" w:after="0" w:line="240" w:lineRule="auto"/>
+              <w:ind w:left="0" w:right="0"/>
+              <w:jc w:val="left"/>
+            </w:pPr>
+            <w:r>
+              <w:rPr>
+                <w:color w:val="000000"/>
+                <w:position w:val="-3"/>
+                <w:sz w:val="24"/>
+                <w:szCs w:val="24"/>
+              </w:rPr>
+              <w:t xml:space="preserve">2</w:t>
+            </w:r>
+          </w:p>
+        </w:tc>
+        <w:tc>
+          <w:tcPr>
+            <w:tcBorders>
+              <w:top w:val="inset" w:color="000000" w:sz="7"/>
+              <w:left w:val="inset" w:color="000000" w:sz="7"/>
+              <w:bottom w:val="inset" w:color="000000" w:sz="7"/>
+              <w:right w:val="inset" w:color="000000" w:sz="7"/>
+            </w:tcBorders>
+            <w:tcMar>
+              <w:top w:w="15" w:type="dxa"/>
+              <w:bottom w:w="15" w:type="dxa"/>
+            </w:tcMar>
+            <w:vAlign w:val="center"/>
+          </w:tcPr>
+          <w:p>
+            <w:pPr>
+              <w:widowControl w:val="on"/>
+              <w:pBdr/>
+              <w:spacing w:before="0" w:after="0" w:line="240" w:lineRule="auto"/>
+              <w:ind w:left="0" w:right="0"/>
+              <w:jc w:val="left"/>
+            </w:pPr>
+            <w:r>
+              <w:rPr>
+                <w:color w:val="000000"/>
+                <w:position w:val="-3"/>
+                <w:sz w:val="24"/>
+                <w:szCs w:val="24"/>
+              </w:rPr>
+              <w:t xml:space="preserve">3</w:t>
+            </w:r>
+          </w:p>
+        </w:tc>
+      </w:tr>
+      <w:tr>
+        <w:trPr>
+          <w:trHeight w:val="0" w:hRule="atLeast"/>
+        </w:trPr>
+        <w:tc>
+          <w:tcPr>
+            <w:tcW w:w="15000" w:type="dxa"/>
+            <w:tcBorders>
+              <w:top w:val="inset" w:color="000000" w:sz="7"/>
+              <w:left w:val="inset" w:color="000000" w:sz="7"/>
+              <w:bottom w:val="inset" w:color="000000" w:sz="7"/>
+              <w:right w:val="inset" w:color="000000" w:sz="7"/>
+            </w:tcBorders>
+            <w:tcMar>
+              <w:top w:w="15" w:type="dxa"/>
+              <w:bottom w:w="15" w:type="dxa"/>
+            </w:tcMar>
+            <w:vAlign w:val="center"/>
+          </w:tcPr>
+          <w:p>
+            <w:pPr>
+              <w:widowControl w:val="on"/>
+              <w:pBdr/>
+              <w:spacing w:before="0" w:after="0" w:line="240" w:lineRule="auto"/>
+              <w:ind w:left="0" w:right="0"/>
+              <w:jc w:val="left"/>
+            </w:pPr>
+            <w:r>
+              <w:rPr>
+                <w:color w:val="000000"/>
+                <w:position w:val="-3"/>
+                <w:sz w:val="24"/>
+                <w:szCs w:val="24"/>
+              </w:rPr>
+              <w:t xml:space="preserve">Differentiate between weak and normal entity</w:t>
+            </w:r>
+          </w:p>
+        </w:tc>
+        <w:tc>
+          <w:tcPr>
+            <w:tcBorders>
+              <w:top w:val="inset" w:color="000000" w:sz="7"/>
+              <w:left w:val="inset" w:color="000000" w:sz="7"/>
+              <w:bottom w:val="inset" w:color="000000" w:sz="7"/>
+              <w:right w:val="inset" w:color="000000" w:sz="7"/>
+            </w:tcBorders>
+            <w:tcMar>
+              <w:top w:w="15" w:type="dxa"/>
+              <w:bottom w:w="15" w:type="dxa"/>
+            </w:tcMar>
+            <w:vAlign w:val="center"/>
+          </w:tcPr>
+          <w:p>
+            <w:pPr>
+              <w:widowControl w:val="on"/>
+              <w:pBdr/>
+              <w:spacing w:before="0" w:after="0" w:line="240" w:lineRule="auto"/>
+              <w:ind w:left="0" w:right="0"/>
+              <w:jc w:val="left"/>
+            </w:pPr>
+            <w:r>
+              <w:rPr>
+                <w:color w:val="000000"/>
+                <w:position w:val="-3"/>
+                <w:sz w:val="24"/>
+                <w:szCs w:val="24"/>
+              </w:rPr>
+              <w:t xml:space="preserve">2</w:t>
+            </w:r>
+          </w:p>
+        </w:tc>
+        <w:tc>
+          <w:tcPr>
+            <w:tcBorders>
+              <w:top w:val="inset" w:color="000000" w:sz="7"/>
+              <w:left w:val="inset" w:color="000000" w:sz="7"/>
+              <w:bottom w:val="inset" w:color="000000" w:sz="7"/>
+              <w:right w:val="inset" w:color="000000" w:sz="7"/>
+            </w:tcBorders>
+            <w:tcMar>
+              <w:top w:w="15" w:type="dxa"/>
+              <w:bottom w:w="15" w:type="dxa"/>
+            </w:tcMar>
+            <w:vAlign w:val="center"/>
+          </w:tcPr>
+          <w:p>
+            <w:pPr>
+              <w:widowControl w:val="on"/>
+              <w:pBdr/>
+              <w:spacing w:before="0" w:after="0" w:line="240" w:lineRule="auto"/>
+              <w:ind w:left="0" w:right="0"/>
+              <w:jc w:val="left"/>
+            </w:pPr>
+            <w:r>
+              <w:rPr>
+                <w:color w:val="000000"/>
+                <w:position w:val="-3"/>
+                <w:sz w:val="24"/>
+                <w:szCs w:val="24"/>
+              </w:rPr>
+              <w:t xml:space="preserve">1</w:t>
+            </w:r>
+          </w:p>
+        </w:tc>
+        <w:tc>
+          <w:tcPr>
+            <w:tcBorders>
+              <w:top w:val="inset" w:color="000000" w:sz="7"/>
+              <w:left w:val="inset" w:color="000000" w:sz="7"/>
+              <w:bottom w:val="inset" w:color="000000" w:sz="7"/>
+              <w:right w:val="inset" w:color="000000" w:sz="7"/>
+            </w:tcBorders>
+            <w:tcMar>
+              <w:top w:w="15" w:type="dxa"/>
+              <w:bottom w:w="15" w:type="dxa"/>
+            </w:tcMar>
+            <w:vAlign w:val="center"/>
+          </w:tcPr>
+          <w:p>
+            <w:pPr>
+              <w:widowControl w:val="on"/>
+              <w:pBdr/>
+              <w:spacing w:before="0" w:after="0" w:line="240" w:lineRule="auto"/>
+              <w:ind w:left="0" w:right="0"/>
+              <w:jc w:val="left"/>
+            </w:pPr>
+            <w:r>
+              <w:rPr>
+                <w:color w:val="000000"/>
+                <w:position w:val="-3"/>
+                <w:sz w:val="24"/>
+                <w:szCs w:val="24"/>
+              </w:rPr>
+              <w:t xml:space="preserve">1</w:t>
+            </w:r>
+          </w:p>
+        </w:tc>
+      </w:tr>
+      <w:tr>
+        <w:trPr>
+          <w:trHeight w:val="0" w:hRule="atLeast"/>
+        </w:trPr>
+        <w:tc>
+          <w:tcPr>
+            <w:tcW w:w="15000" w:type="dxa"/>
+            <w:tcBorders>
+              <w:top w:val="inset" w:color="000000" w:sz="7"/>
+              <w:left w:val="inset" w:color="000000" w:sz="7"/>
+              <w:bottom w:val="inset" w:color="000000" w:sz="7"/>
+              <w:right w:val="inset" w:color="000000" w:sz="7"/>
+            </w:tcBorders>
+            <w:tcMar>
+              <w:top w:w="15" w:type="dxa"/>
+              <w:bottom w:w="15" w:type="dxa"/>
+            </w:tcMar>
+            <w:vAlign w:val="center"/>
+          </w:tcPr>
+          <w:p>
+            <w:pPr>
+              <w:widowControl w:val="on"/>
+              <w:pBdr/>
+              <w:spacing w:before="0" w:after="0" w:line="240" w:lineRule="auto"/>
+              <w:ind w:left="0" w:right="0"/>
+              <w:jc w:val="left"/>
+            </w:pPr>
+            <w:r>
+              <w:rPr>
+                <w:color w:val="000000"/>
+                <w:position w:val="-3"/>
+                <w:sz w:val="24"/>
+                <w:szCs w:val="24"/>
+              </w:rPr>
+              <w:t xml:space="preserve">Write one difference between file storage and database storage.</w:t>
+            </w:r>
+          </w:p>
+        </w:tc>
+        <w:tc>
+          <w:tcPr>
+            <w:tcBorders>
+              <w:top w:val="inset" w:color="000000" w:sz="7"/>
+              <w:left w:val="inset" w:color="000000" w:sz="7"/>
+              <w:bottom w:val="inset" w:color="000000" w:sz="7"/>
+              <w:right w:val="inset" w:color="000000" w:sz="7"/>
+            </w:tcBorders>
+            <w:tcMar>
+              <w:top w:w="15" w:type="dxa"/>
+              <w:bottom w:w="15" w:type="dxa"/>
+            </w:tcMar>
+            <w:vAlign w:val="center"/>
+          </w:tcPr>
+          <w:p>
+            <w:pPr>
+              <w:widowControl w:val="on"/>
+              <w:pBdr/>
+              <w:spacing w:before="0" w:after="0" w:line="240" w:lineRule="auto"/>
+              <w:ind w:left="0" w:right="0"/>
+              <w:jc w:val="left"/>
+            </w:pPr>
+            <w:r>
+              <w:rPr>
+                <w:color w:val="000000"/>
+                <w:position w:val="-3"/>
+                <w:sz w:val="24"/>
+                <w:szCs w:val="24"/>
+              </w:rPr>
+              <w:t xml:space="preserve">1</w:t>
+            </w:r>
+          </w:p>
+        </w:tc>
+        <w:tc>
+          <w:tcPr>
+            <w:tcBorders>
+              <w:top w:val="inset" w:color="000000" w:sz="7"/>
+              <w:left w:val="inset" w:color="000000" w:sz="7"/>
+              <w:bottom w:val="inset" w:color="000000" w:sz="7"/>
+              <w:right w:val="inset" w:color="000000" w:sz="7"/>
+            </w:tcBorders>
+            <w:tcMar>
+              <w:top w:w="15" w:type="dxa"/>
+              <w:bottom w:w="15" w:type="dxa"/>
+            </w:tcMar>
+            <w:vAlign w:val="center"/>
+          </w:tcPr>
+          <w:p>
+            <w:pPr>
+              <w:widowControl w:val="on"/>
+              <w:pBdr/>
+              <w:spacing w:before="0" w:after="0" w:line="240" w:lineRule="auto"/>
+              <w:ind w:left="0" w:right="0"/>
+              <w:jc w:val="left"/>
+            </w:pPr>
+            <w:r>
+              <w:rPr>
+                <w:color w:val="000000"/>
+                <w:position w:val="-3"/>
+                <w:sz w:val="24"/>
+                <w:szCs w:val="24"/>
+              </w:rPr>
+              <w:t xml:space="preserve">3</w:t>
+            </w:r>
+          </w:p>
+        </w:tc>
+        <w:tc>
+          <w:tcPr>
+            <w:tcBorders>
+              <w:top w:val="inset" w:color="000000" w:sz="7"/>
+              <w:left w:val="inset" w:color="000000" w:sz="7"/>
+              <w:bottom w:val="inset" w:color="000000" w:sz="7"/>
+              <w:right w:val="inset" w:color="000000" w:sz="7"/>
+            </w:tcBorders>
+            <w:tcMar>
+              <w:top w:w="15" w:type="dxa"/>
+              <w:bottom w:w="15" w:type="dxa"/>
+            </w:tcMar>
+            <w:vAlign w:val="center"/>
+          </w:tcPr>
+          <w:p>
+            <w:pPr>
+              <w:widowControl w:val="on"/>
+              <w:pBdr/>
+              <w:spacing w:before="0" w:after="0" w:line="240" w:lineRule="auto"/>
+              <w:ind w:left="0" w:right="0"/>
+              <w:jc w:val="left"/>
+            </w:pPr>
+            <w:r>
+              <w:rPr>
+                <w:color w:val="000000"/>
+                <w:position w:val="-3"/>
+                <w:sz w:val="24"/>
+                <w:szCs w:val="24"/>
+              </w:rPr>
+              <w:t xml:space="preserve">1</w:t>
+            </w:r>
+          </w:p>
+        </w:tc>
+      </w:tr>
+      <w:tr>
+        <w:trPr>
+          <w:trHeight w:val="0" w:hRule="atLeast"/>
+        </w:trPr>
+        <w:tc>
+          <w:tcPr>
+            <w:tcW w:w="15000" w:type="dxa"/>
+            <w:tcBorders>
+              <w:top w:val="inset" w:color="000000" w:sz="7"/>
+              <w:left w:val="inset" w:color="000000" w:sz="7"/>
+              <w:bottom w:val="inset" w:color="000000" w:sz="7"/>
+              <w:right w:val="inset" w:color="000000" w:sz="7"/>
+            </w:tcBorders>
+            <w:tcMar>
+              <w:top w:w="15" w:type="dxa"/>
+              <w:bottom w:w="15" w:type="dxa"/>
+            </w:tcMar>
+            <w:vAlign w:val="center"/>
+          </w:tcPr>
+          <w:p>
+            <w:pPr>
+              <w:widowControl w:val="on"/>
+              <w:pBdr/>
+              <w:spacing w:before="0" w:after="0" w:line="240" w:lineRule="auto"/>
+              <w:ind w:left="0" w:right="0"/>
+              <w:jc w:val="left"/>
+            </w:pPr>
+            <w:r>
+              <w:rPr>
+                <w:color w:val="000000"/>
+                <w:position w:val="-3"/>
+                <w:sz w:val="24"/>
+                <w:szCs w:val="24"/>
+              </w:rPr>
+              <w:t xml:space="preserve">Define an entity.</w:t>
+            </w:r>
+          </w:p>
+        </w:tc>
+        <w:tc>
+          <w:tcPr>
+            <w:tcBorders>
+              <w:top w:val="inset" w:color="000000" w:sz="7"/>
+              <w:left w:val="inset" w:color="000000" w:sz="7"/>
+              <w:bottom w:val="inset" w:color="000000" w:sz="7"/>
+              <w:right w:val="inset" w:color="000000" w:sz="7"/>
+            </w:tcBorders>
+            <w:tcMar>
+              <w:top w:w="15" w:type="dxa"/>
+              <w:bottom w:w="15" w:type="dxa"/>
+            </w:tcMar>
+            <w:vAlign w:val="center"/>
+          </w:tcPr>
+          <w:p>
+            <w:pPr>
+              <w:widowControl w:val="on"/>
+              <w:pBdr/>
+              <w:spacing w:before="0" w:after="0" w:line="240" w:lineRule="auto"/>
+              <w:ind w:left="0" w:right="0"/>
+              <w:jc w:val="left"/>
+            </w:pPr>
+            <w:r>
+              <w:rPr>
+                <w:color w:val="000000"/>
+                <w:position w:val="-3"/>
+                <w:sz w:val="24"/>
+                <w:szCs w:val="24"/>
+              </w:rPr>
+              <w:t xml:space="preserve">1</w:t>
+            </w:r>
+          </w:p>
+        </w:tc>
+        <w:tc>
+          <w:tcPr>
+            <w:tcBorders>
+              <w:top w:val="inset" w:color="000000" w:sz="7"/>
+              <w:left w:val="inset" w:color="000000" w:sz="7"/>
+              <w:bottom w:val="inset" w:color="000000" w:sz="7"/>
+              <w:right w:val="inset" w:color="000000" w:sz="7"/>
+            </w:tcBorders>
+            <w:tcMar>
+              <w:top w:w="15" w:type="dxa"/>
+              <w:bottom w:w="15" w:type="dxa"/>
+            </w:tcMar>
+            <w:vAlign w:val="center"/>
+          </w:tcPr>
+          <w:p>
+            <w:pPr>
+              <w:widowControl w:val="on"/>
+              <w:pBdr/>
+              <w:spacing w:before="0" w:after="0" w:line="240" w:lineRule="auto"/>
+              <w:ind w:left="0" w:right="0"/>
+              <w:jc w:val="left"/>
+            </w:pPr>
+            <w:r>
+              <w:rPr>
+                <w:color w:val="000000"/>
+                <w:position w:val="-3"/>
+                <w:sz w:val="24"/>
+                <w:szCs w:val="24"/>
+              </w:rPr>
+              <w:t xml:space="preserve">1</w:t>
+            </w:r>
+          </w:p>
+        </w:tc>
+        <w:tc>
+          <w:tcPr>
+            <w:tcBorders>
+              <w:top w:val="inset" w:color="000000" w:sz="7"/>
+              <w:left w:val="inset" w:color="000000" w:sz="7"/>
+              <w:bottom w:val="inset" w:color="000000" w:sz="7"/>
+              <w:right w:val="inset" w:color="000000" w:sz="7"/>
+            </w:tcBorders>
+            <w:tcMar>
+              <w:top w:w="15" w:type="dxa"/>
+              <w:bottom w:w="15" w:type="dxa"/>
+            </w:tcMar>
+            <w:vAlign w:val="center"/>
+          </w:tcPr>
+          <w:p>
+            <w:pPr>
+              <w:widowControl w:val="on"/>
+              <w:pBdr/>
+              <w:spacing w:before="0" w:after="0" w:line="240" w:lineRule="auto"/>
+              <w:ind w:left="0" w:right="0"/>
+              <w:jc w:val="left"/>
+            </w:pPr>
+            <w:r>
+              <w:rPr>
+                <w:color w:val="000000"/>
+                <w:position w:val="-3"/>
+                <w:sz w:val="24"/>
+                <w:szCs w:val="24"/>
+              </w:rPr>
+              <w:t xml:space="preserve">1</w:t>
+            </w:r>
+          </w:p>
+        </w:tc>
+      </w:tr>
+      <w:tr>
+        <w:trPr>
+          <w:trHeight w:val="0" w:hRule="atLeast"/>
+        </w:trPr>
+        <w:tc>
+          <w:tcPr>
+            <w:tcW w:w="15000" w:type="dxa"/>
+            <w:tcBorders>
+              <w:top w:val="inset" w:color="000000" w:sz="7"/>
+              <w:left w:val="inset" w:color="000000" w:sz="7"/>
+              <w:bottom w:val="inset" w:color="000000" w:sz="7"/>
+              <w:right w:val="inset" w:color="000000" w:sz="7"/>
+            </w:tcBorders>
+            <w:tcMar>
+              <w:top w:w="15" w:type="dxa"/>
+              <w:bottom w:w="15" w:type="dxa"/>
+            </w:tcMar>
+            <w:vAlign w:val="center"/>
+          </w:tcPr>
+          <w:p>
+            <w:pPr>
+              <w:widowControl w:val="on"/>
+              <w:pBdr/>
+              <w:spacing w:before="0" w:after="0" w:line="240" w:lineRule="auto"/>
+              <w:ind w:left="0" w:right="0"/>
+              <w:jc w:val="left"/>
+            </w:pPr>
+            <w:r>
+              <w:rPr>
+                <w:color w:val="000000"/>
+                <w:position w:val="-3"/>
+                <w:sz w:val="24"/>
+                <w:szCs w:val="24"/>
+              </w:rPr>
+              <w:t xml:space="preserve">Give an example of ternary relation</w:t>
+            </w:r>
+          </w:p>
+        </w:tc>
+        <w:tc>
+          <w:tcPr>
+            <w:tcBorders>
+              <w:top w:val="inset" w:color="000000" w:sz="7"/>
+              <w:left w:val="inset" w:color="000000" w:sz="7"/>
+              <w:bottom w:val="inset" w:color="000000" w:sz="7"/>
+              <w:right w:val="inset" w:color="000000" w:sz="7"/>
+            </w:tcBorders>
+            <w:tcMar>
+              <w:top w:w="15" w:type="dxa"/>
+              <w:bottom w:w="15" w:type="dxa"/>
+            </w:tcMar>
+            <w:vAlign w:val="center"/>
+          </w:tcPr>
+          <w:p>
+            <w:pPr>
+              <w:widowControl w:val="on"/>
+              <w:pBdr/>
+              <w:spacing w:before="0" w:after="0" w:line="240" w:lineRule="auto"/>
+              <w:ind w:left="0" w:right="0"/>
+              <w:jc w:val="left"/>
+            </w:pPr>
+            <w:r>
+              <w:rPr>
+                <w:color w:val="000000"/>
+                <w:position w:val="-3"/>
+                <w:sz w:val="24"/>
+                <w:szCs w:val="24"/>
+              </w:rPr>
+              <w:t xml:space="preserve">1</w:t>
+            </w:r>
+          </w:p>
+        </w:tc>
+        <w:tc>
+          <w:tcPr>
+            <w:tcBorders>
+              <w:top w:val="inset" w:color="000000" w:sz="7"/>
+              <w:left w:val="inset" w:color="000000" w:sz="7"/>
+              <w:bottom w:val="inset" w:color="000000" w:sz="7"/>
+              <w:right w:val="inset" w:color="000000" w:sz="7"/>
+            </w:tcBorders>
+            <w:tcMar>
+              <w:top w:w="15" w:type="dxa"/>
+              <w:bottom w:w="15" w:type="dxa"/>
+            </w:tcMar>
+            <w:vAlign w:val="center"/>
+          </w:tcPr>
+          <w:p>
+            <w:pPr>
+              <w:widowControl w:val="on"/>
+              <w:pBdr/>
+              <w:spacing w:before="0" w:after="0" w:line="240" w:lineRule="auto"/>
+              <w:ind w:left="0" w:right="0"/>
+              <w:jc w:val="left"/>
+            </w:pPr>
+            <w:r>
+              <w:rPr>
+                <w:color w:val="000000"/>
+                <w:position w:val="-3"/>
+                <w:sz w:val="24"/>
+                <w:szCs w:val="24"/>
+              </w:rPr>
+              <w:t xml:space="preserve">2</w:t>
+            </w:r>
+          </w:p>
+        </w:tc>
+        <w:tc>
+          <w:tcPr>
+            <w:tcBorders>
+              <w:top w:val="inset" w:color="000000" w:sz="7"/>
+              <w:left w:val="inset" w:color="000000" w:sz="7"/>
+              <w:bottom w:val="inset" w:color="000000" w:sz="7"/>
+              <w:right w:val="inset" w:color="000000" w:sz="7"/>
+            </w:tcBorders>
+            <w:tcMar>
+              <w:top w:w="15" w:type="dxa"/>
+              <w:bottom w:w="15" w:type="dxa"/>
+            </w:tcMar>
+            <w:vAlign w:val="center"/>
+          </w:tcPr>
+          <w:p>
+            <w:pPr>
+              <w:widowControl w:val="on"/>
+              <w:pBdr/>
+              <w:spacing w:before="0" w:after="0" w:line="240" w:lineRule="auto"/>
+              <w:ind w:left="0" w:right="0"/>
+              <w:jc w:val="left"/>
+            </w:pPr>
+            <w:r>
+              <w:rPr>
+                <w:color w:val="000000"/>
+                <w:position w:val="-3"/>
+                <w:sz w:val="24"/>
+                <w:szCs w:val="24"/>
+              </w:rPr>
+              <w:t xml:space="preserve">1</w:t>
+            </w:r>
+          </w:p>
+        </w:tc>
+      </w:tr>
+      <w:tr>
+        <w:trPr>
+          <w:trHeight w:val="0" w:hRule="atLeast"/>
+        </w:trPr>
+        <w:tc>
+          <w:tcPr>
+            <w:tcW w:w="15000" w:type="dxa"/>
+            <w:tcBorders>
+              <w:top w:val="inset" w:color="000000" w:sz="7"/>
+              <w:left w:val="inset" w:color="000000" w:sz="7"/>
+              <w:bottom w:val="inset" w:color="000000" w:sz="7"/>
+              <w:right w:val="inset" w:color="000000" w:sz="7"/>
+            </w:tcBorders>
+            <w:tcMar>
+              <w:top w:w="15" w:type="dxa"/>
+              <w:bottom w:w="15" w:type="dxa"/>
+            </w:tcMar>
+            <w:vAlign w:val="center"/>
+          </w:tcPr>
+          <w:p>
+            <w:pPr>
+              <w:widowControl w:val="on"/>
+              <w:pBdr/>
+              <w:spacing w:before="0" w:after="0" w:line="240" w:lineRule="auto"/>
+              <w:ind w:left="0" w:right="0"/>
+              <w:jc w:val="left"/>
+            </w:pPr>
+            <w:r>
+              <w:rPr>
+                <w:color w:val="000000"/>
+                <w:position w:val="-3"/>
+                <w:sz w:val="24"/>
+                <w:szCs w:val="24"/>
+              </w:rPr>
+              <w:t xml:space="preserve">Give an example of converting a M:N cardinality relation to Schema</w:t>
+            </w:r>
+          </w:p>
+        </w:tc>
+        <w:tc>
+          <w:tcPr>
+            <w:tcBorders>
+              <w:top w:val="inset" w:color="000000" w:sz="7"/>
+              <w:left w:val="inset" w:color="000000" w:sz="7"/>
+              <w:bottom w:val="inset" w:color="000000" w:sz="7"/>
+              <w:right w:val="inset" w:color="000000" w:sz="7"/>
+            </w:tcBorders>
+            <w:tcMar>
+              <w:top w:w="15" w:type="dxa"/>
+              <w:bottom w:w="15" w:type="dxa"/>
+            </w:tcMar>
+            <w:vAlign w:val="center"/>
+          </w:tcPr>
+          <w:p>
+            <w:pPr>
+              <w:widowControl w:val="on"/>
+              <w:pBdr/>
+              <w:spacing w:before="0" w:after="0" w:line="240" w:lineRule="auto"/>
+              <w:ind w:left="0" w:right="0"/>
+              <w:jc w:val="left"/>
+            </w:pPr>
+            <w:r>
+              <w:rPr>
+                <w:color w:val="000000"/>
+                <w:position w:val="-3"/>
+                <w:sz w:val="24"/>
+                <w:szCs w:val="24"/>
+              </w:rPr>
+              <w:t xml:space="preserve">2</w:t>
+            </w:r>
+          </w:p>
+        </w:tc>
+        <w:tc>
+          <w:tcPr>
+            <w:tcBorders>
+              <w:top w:val="inset" w:color="000000" w:sz="7"/>
+              <w:left w:val="inset" w:color="000000" w:sz="7"/>
+              <w:bottom w:val="inset" w:color="000000" w:sz="7"/>
+              <w:right w:val="inset" w:color="000000" w:sz="7"/>
+            </w:tcBorders>
+            <w:tcMar>
+              <w:top w:w="15" w:type="dxa"/>
+              <w:bottom w:w="15" w:type="dxa"/>
+            </w:tcMar>
+            <w:vAlign w:val="center"/>
+          </w:tcPr>
+          <w:p>
+            <w:pPr>
+              <w:widowControl w:val="on"/>
+              <w:pBdr/>
+              <w:spacing w:before="0" w:after="0" w:line="240" w:lineRule="auto"/>
+              <w:ind w:left="0" w:right="0"/>
+              <w:jc w:val="left"/>
+            </w:pPr>
+            <w:r>
+              <w:rPr>
+                <w:color w:val="000000"/>
+                <w:position w:val="-3"/>
+                <w:sz w:val="24"/>
+                <w:szCs w:val="24"/>
+              </w:rPr>
+              <w:t xml:space="preserve">3</w:t>
+            </w:r>
+          </w:p>
+        </w:tc>
+        <w:tc>
+          <w:tcPr>
+            <w:tcBorders>
+              <w:top w:val="inset" w:color="000000" w:sz="7"/>
+              <w:left w:val="inset" w:color="000000" w:sz="7"/>
+              <w:bottom w:val="inset" w:color="000000" w:sz="7"/>
+              <w:right w:val="inset" w:color="000000" w:sz="7"/>
+            </w:tcBorders>
+            <w:tcMar>
+              <w:top w:w="15" w:type="dxa"/>
+              <w:bottom w:w="15" w:type="dxa"/>
+            </w:tcMar>
+            <w:vAlign w:val="center"/>
+          </w:tcPr>
+          <w:p>
+            <w:pPr>
+              <w:widowControl w:val="on"/>
+              <w:pBdr/>
+              <w:spacing w:before="0" w:after="0" w:line="240" w:lineRule="auto"/>
+              <w:ind w:left="0" w:right="0"/>
+              <w:jc w:val="left"/>
+            </w:pPr>
+            <w:r>
+              <w:rPr>
+                <w:color w:val="000000"/>
+                <w:position w:val="-3"/>
+                <w:sz w:val="24"/>
+                <w:szCs w:val="24"/>
+              </w:rPr>
+              <w:t xml:space="preserve">2</w:t>
+            </w:r>
+          </w:p>
+        </w:tc>
+      </w:tr>
+      <w:tr>
+        <w:trPr>
+          <w:trHeight w:val="0" w:hRule="atLeast"/>
+        </w:trPr>
+        <w:tc>
+          <w:tcPr>
+            <w:tcW w:w="15000" w:type="dxa"/>
+            <w:tcBorders>
+              <w:top w:val="inset" w:color="000000" w:sz="7"/>
+              <w:left w:val="inset" w:color="000000" w:sz="7"/>
+              <w:bottom w:val="inset" w:color="000000" w:sz="7"/>
+              <w:right w:val="inset" w:color="000000" w:sz="7"/>
+            </w:tcBorders>
+            <w:tcMar>
+              <w:top w:w="15" w:type="dxa"/>
+              <w:bottom w:w="15" w:type="dxa"/>
+            </w:tcMar>
+            <w:vAlign w:val="center"/>
+          </w:tcPr>
+          <w:p>
+            <w:pPr>
+              <w:widowControl w:val="on"/>
+              <w:pBdr/>
+              <w:spacing w:before="0" w:after="0" w:line="240" w:lineRule="auto"/>
+              <w:ind w:left="0" w:right="0"/>
+              <w:jc w:val="left"/>
+            </w:pPr>
+            <w:r>
+              <w:rPr>
+                <w:color w:val="000000"/>
+                <w:position w:val="-3"/>
+                <w:sz w:val="24"/>
+                <w:szCs w:val="24"/>
+              </w:rPr>
+              <w:t xml:space="preserve">Illustrate natural join with an example</w:t>
+            </w:r>
+          </w:p>
+        </w:tc>
+        <w:tc>
+          <w:tcPr>
+            <w:tcBorders>
+              <w:top w:val="inset" w:color="000000" w:sz="7"/>
+              <w:left w:val="inset" w:color="000000" w:sz="7"/>
+              <w:bottom w:val="inset" w:color="000000" w:sz="7"/>
+              <w:right w:val="inset" w:color="000000" w:sz="7"/>
+            </w:tcBorders>
+            <w:tcMar>
+              <w:top w:w="15" w:type="dxa"/>
+              <w:bottom w:w="15" w:type="dxa"/>
+            </w:tcMar>
+            <w:vAlign w:val="center"/>
+          </w:tcPr>
+          <w:p>
+            <w:pPr>
+              <w:widowControl w:val="on"/>
+              <w:pBdr/>
+              <w:spacing w:before="0" w:after="0" w:line="240" w:lineRule="auto"/>
+              <w:ind w:left="0" w:right="0"/>
+              <w:jc w:val="left"/>
+            </w:pPr>
+            <w:r>
+              <w:rPr>
+                <w:color w:val="000000"/>
+                <w:position w:val="-3"/>
+                <w:sz w:val="24"/>
+                <w:szCs w:val="24"/>
+              </w:rPr>
+              <w:t xml:space="preserve">2</w:t>
+            </w:r>
+          </w:p>
+        </w:tc>
+        <w:tc>
+          <w:tcPr>
+            <w:tcBorders>
+              <w:top w:val="inset" w:color="000000" w:sz="7"/>
+              <w:left w:val="inset" w:color="000000" w:sz="7"/>
+              <w:bottom w:val="inset" w:color="000000" w:sz="7"/>
+              <w:right w:val="inset" w:color="000000" w:sz="7"/>
+            </w:tcBorders>
+            <w:tcMar>
+              <w:top w:w="15" w:type="dxa"/>
+              <w:bottom w:w="15" w:type="dxa"/>
+            </w:tcMar>
+            <w:vAlign w:val="center"/>
+          </w:tcPr>
+          <w:p>
+            <w:pPr>
+              <w:widowControl w:val="on"/>
+              <w:pBdr/>
+              <w:spacing w:before="0" w:after="0" w:line="240" w:lineRule="auto"/>
+              <w:ind w:left="0" w:right="0"/>
+              <w:jc w:val="left"/>
+            </w:pPr>
+            <w:r>
+              <w:rPr>
+                <w:color w:val="000000"/>
+                <w:position w:val="-3"/>
+                <w:sz w:val="24"/>
+                <w:szCs w:val="24"/>
+              </w:rPr>
+              <w:t xml:space="preserve">3</w:t>
+            </w:r>
+          </w:p>
+        </w:tc>
+        <w:tc>
+          <w:tcPr>
+            <w:tcBorders>
+              <w:top w:val="inset" w:color="000000" w:sz="7"/>
+              <w:left w:val="inset" w:color="000000" w:sz="7"/>
+              <w:bottom w:val="inset" w:color="000000" w:sz="7"/>
+              <w:right w:val="inset" w:color="000000" w:sz="7"/>
+            </w:tcBorders>
+            <w:tcMar>
+              <w:top w:w="15" w:type="dxa"/>
+              <w:bottom w:w="15" w:type="dxa"/>
+            </w:tcMar>
+            <w:vAlign w:val="center"/>
+          </w:tcPr>
+          <w:p>
+            <w:pPr>
+              <w:widowControl w:val="on"/>
+              <w:pBdr/>
+              <w:spacing w:before="0" w:after="0" w:line="240" w:lineRule="auto"/>
+              <w:ind w:left="0" w:right="0"/>
+              <w:jc w:val="left"/>
+            </w:pPr>
+            <w:r>
+              <w:rPr>
+                <w:color w:val="000000"/>
+                <w:position w:val="-3"/>
+                <w:sz w:val="24"/>
+                <w:szCs w:val="24"/>
+              </w:rPr>
+              <w:t xml:space="preserve">1</w:t>
+            </w:r>
+          </w:p>
+        </w:tc>
+      </w:tr>
+      <w:tr>
+        <w:trPr>
+          <w:trHeight w:val="0" w:hRule="atLeast"/>
+        </w:trPr>
+        <w:tc>
+          <w:tcPr>
+            <w:tcW w:w="15000" w:type="dxa"/>
+            <w:tcBorders>
+              <w:top w:val="inset" w:color="000000" w:sz="7"/>
+              <w:left w:val="inset" w:color="000000" w:sz="7"/>
+              <w:bottom w:val="inset" w:color="000000" w:sz="7"/>
+              <w:right w:val="inset" w:color="000000" w:sz="7"/>
+            </w:tcBorders>
+            <w:tcMar>
+              <w:top w:w="15" w:type="dxa"/>
+              <w:bottom w:w="15" w:type="dxa"/>
+            </w:tcMar>
+            <w:vAlign w:val="center"/>
+          </w:tcPr>
+          <w:p>
+            <w:pPr>
+              <w:widowControl w:val="on"/>
+              <w:pBdr/>
+              <w:spacing w:before="0" w:after="0" w:line="240" w:lineRule="auto"/>
+              <w:ind w:left="0" w:right="0"/>
+              <w:jc w:val="left"/>
+            </w:pPr>
+            <w:r>
+              <w:rPr>
+                <w:color w:val="000000"/>
+                <w:position w:val="-3"/>
+                <w:sz w:val="24"/>
+                <w:szCs w:val="24"/>
+              </w:rPr>
+              <w:t xml:space="preserve">Describe candidate key ?</w:t>
+            </w:r>
+          </w:p>
+        </w:tc>
+        <w:tc>
+          <w:tcPr>
+            <w:tcBorders>
+              <w:top w:val="inset" w:color="000000" w:sz="7"/>
+              <w:left w:val="inset" w:color="000000" w:sz="7"/>
+              <w:bottom w:val="inset" w:color="000000" w:sz="7"/>
+              <w:right w:val="inset" w:color="000000" w:sz="7"/>
+            </w:tcBorders>
+            <w:tcMar>
+              <w:top w:w="15" w:type="dxa"/>
+              <w:bottom w:w="15" w:type="dxa"/>
+            </w:tcMar>
+            <w:vAlign w:val="center"/>
+          </w:tcPr>
+          <w:p>
+            <w:pPr>
+              <w:widowControl w:val="on"/>
+              <w:pBdr/>
+              <w:spacing w:before="0" w:after="0" w:line="240" w:lineRule="auto"/>
+              <w:ind w:left="0" w:right="0"/>
+              <w:jc w:val="left"/>
+            </w:pPr>
+            <w:r>
+              <w:rPr>
+                <w:color w:val="000000"/>
+                <w:position w:val="-3"/>
+                <w:sz w:val="24"/>
+                <w:szCs w:val="24"/>
+              </w:rPr>
+              <w:t xml:space="preserve">1</w:t>
+            </w:r>
+          </w:p>
+        </w:tc>
+        <w:tc>
+          <w:tcPr>
+            <w:tcBorders>
+              <w:top w:val="inset" w:color="000000" w:sz="7"/>
+              <w:left w:val="inset" w:color="000000" w:sz="7"/>
+              <w:bottom w:val="inset" w:color="000000" w:sz="7"/>
+              <w:right w:val="inset" w:color="000000" w:sz="7"/>
+            </w:tcBorders>
+            <w:tcMar>
+              <w:top w:w="15" w:type="dxa"/>
+              <w:bottom w:w="15" w:type="dxa"/>
+            </w:tcMar>
+            <w:vAlign w:val="center"/>
+          </w:tcPr>
+          <w:p>
+            <w:pPr>
+              <w:widowControl w:val="on"/>
+              <w:pBdr/>
+              <w:spacing w:before="0" w:after="0" w:line="240" w:lineRule="auto"/>
+              <w:ind w:left="0" w:right="0"/>
+              <w:jc w:val="left"/>
+            </w:pPr>
+            <w:r>
+              <w:rPr>
+                <w:color w:val="000000"/>
+                <w:position w:val="-3"/>
+                <w:sz w:val="24"/>
+                <w:szCs w:val="24"/>
+              </w:rPr>
+              <w:t xml:space="preserve">2</w:t>
+            </w:r>
+          </w:p>
+        </w:tc>
+        <w:tc>
+          <w:tcPr>
+            <w:tcBorders>
+              <w:top w:val="inset" w:color="000000" w:sz="7"/>
+              <w:left w:val="inset" w:color="000000" w:sz="7"/>
+              <w:bottom w:val="inset" w:color="000000" w:sz="7"/>
+              <w:right w:val="inset" w:color="000000" w:sz="7"/>
+            </w:tcBorders>
+            <w:tcMar>
+              <w:top w:w="15" w:type="dxa"/>
+              <w:bottom w:w="15" w:type="dxa"/>
+            </w:tcMar>
+            <w:vAlign w:val="center"/>
+          </w:tcPr>
+          <w:p>
+            <w:pPr>
+              <w:widowControl w:val="on"/>
+              <w:pBdr/>
+              <w:spacing w:before="0" w:after="0" w:line="240" w:lineRule="auto"/>
+              <w:ind w:left="0" w:right="0"/>
+              <w:jc w:val="left"/>
+            </w:pPr>
+            <w:r>
+              <w:rPr>
+                <w:color w:val="000000"/>
+                <w:position w:val="-3"/>
+                <w:sz w:val="24"/>
+                <w:szCs w:val="24"/>
+              </w:rPr>
+              <w:t xml:space="preserve">4</w:t>
+            </w:r>
+          </w:p>
+        </w:tc>
+      </w:tr>
+      <w:tr>
+        <w:trPr>
+          <w:trHeight w:val="0" w:hRule="atLeast"/>
+        </w:trPr>
+        <w:tc>
+          <w:tcPr>
+            <w:tcW w:w="15000" w:type="dxa"/>
+            <w:tcBorders>
+              <w:top w:val="inset" w:color="000000" w:sz="7"/>
+              <w:left w:val="inset" w:color="000000" w:sz="7"/>
+              <w:bottom w:val="inset" w:color="000000" w:sz="7"/>
+              <w:right w:val="inset" w:color="000000" w:sz="7"/>
+            </w:tcBorders>
+            <w:tcMar>
+              <w:top w:w="15" w:type="dxa"/>
+              <w:bottom w:w="15" w:type="dxa"/>
+            </w:tcMar>
+            <w:vAlign w:val="center"/>
+          </w:tcPr>
+          <w:p>
+            <w:pPr>
+              <w:widowControl w:val="on"/>
+              <w:pBdr/>
+              <w:spacing w:before="0" w:after="0" w:line="240" w:lineRule="auto"/>
+              <w:ind w:left="0" w:right="0"/>
+              <w:jc w:val="left"/>
+            </w:pPr>
+            <w:r>
+              <w:rPr>
+                <w:color w:val="000000"/>
+                <w:position w:val="-3"/>
+                <w:sz w:val="24"/>
+                <w:szCs w:val="24"/>
+              </w:rPr>
+              <w:t xml:space="preserve">Give an example that illustrates referential integrity constrai</w:t>
+            </w:r>
+          </w:p>
+        </w:tc>
+        <w:tc>
+          <w:tcPr>
+            <w:tcBorders>
+              <w:top w:val="inset" w:color="000000" w:sz="7"/>
+              <w:left w:val="inset" w:color="000000" w:sz="7"/>
+              <w:bottom w:val="inset" w:color="000000" w:sz="7"/>
+              <w:right w:val="inset" w:color="000000" w:sz="7"/>
+            </w:tcBorders>
+            <w:tcMar>
+              <w:top w:w="15" w:type="dxa"/>
+              <w:bottom w:w="15" w:type="dxa"/>
+            </w:tcMar>
+            <w:vAlign w:val="center"/>
+          </w:tcPr>
+          <w:p>
+            <w:pPr>
+              <w:widowControl w:val="on"/>
+              <w:pBdr/>
+              <w:spacing w:before="0" w:after="0" w:line="240" w:lineRule="auto"/>
+              <w:ind w:left="0" w:right="0"/>
+              <w:jc w:val="left"/>
+            </w:pPr>
+            <w:r>
+              <w:rPr>
+                <w:color w:val="000000"/>
+                <w:position w:val="-3"/>
+                <w:sz w:val="24"/>
+                <w:szCs w:val="24"/>
+              </w:rPr>
+              <w:t xml:space="preserve">2</w:t>
+            </w:r>
+          </w:p>
+        </w:tc>
+        <w:tc>
+          <w:tcPr>
+            <w:tcBorders>
+              <w:top w:val="inset" w:color="000000" w:sz="7"/>
+              <w:left w:val="inset" w:color="000000" w:sz="7"/>
+              <w:bottom w:val="inset" w:color="000000" w:sz="7"/>
+              <w:right w:val="inset" w:color="000000" w:sz="7"/>
+            </w:tcBorders>
+            <w:tcMar>
+              <w:top w:w="15" w:type="dxa"/>
+              <w:bottom w:w="15" w:type="dxa"/>
+            </w:tcMar>
+            <w:vAlign w:val="center"/>
+          </w:tcPr>
+          <w:p>
+            <w:pPr>
+              <w:widowControl w:val="on"/>
+              <w:pBdr/>
+              <w:spacing w:before="0" w:after="0" w:line="240" w:lineRule="auto"/>
+              <w:ind w:left="0" w:right="0"/>
+              <w:jc w:val="left"/>
+            </w:pPr>
+            <w:r>
+              <w:rPr>
+                <w:color w:val="000000"/>
+                <w:position w:val="-3"/>
+                <w:sz w:val="24"/>
+                <w:szCs w:val="24"/>
+              </w:rPr>
+              <w:t xml:space="preserve">2</w:t>
+            </w:r>
+          </w:p>
+        </w:tc>
+        <w:tc>
+          <w:tcPr>
+            <w:tcBorders>
+              <w:top w:val="inset" w:color="000000" w:sz="7"/>
+              <w:left w:val="inset" w:color="000000" w:sz="7"/>
+              <w:bottom w:val="inset" w:color="000000" w:sz="7"/>
+              <w:right w:val="inset" w:color="000000" w:sz="7"/>
+            </w:tcBorders>
+            <w:tcMar>
+              <w:top w:w="15" w:type="dxa"/>
+              <w:bottom w:w="15" w:type="dxa"/>
+            </w:tcMar>
+            <w:vAlign w:val="center"/>
+          </w:tcPr>
+          <w:p>
+            <w:pPr>
+              <w:widowControl w:val="on"/>
+              <w:pBdr/>
+              <w:spacing w:before="0" w:after="0" w:line="240" w:lineRule="auto"/>
+              <w:ind w:left="0" w:right="0"/>
+              <w:jc w:val="left"/>
+            </w:pPr>
+            <w:r>
+              <w:rPr>
+                <w:color w:val="000000"/>
+                <w:position w:val="-3"/>
+                <w:sz w:val="24"/>
+                <w:szCs w:val="24"/>
+              </w:rPr>
+              <w:t xml:space="preserve">4</w:t>
+            </w:r>
+          </w:p>
+        </w:tc>
+      </w:tr>
+      <w:tr>
+        <w:trPr>
+          <w:trHeight w:val="0" w:hRule="atLeast"/>
+        </w:trPr>
+        <w:tc>
+          <w:tcPr>
+            <w:tcW w:w="15000" w:type="dxa"/>
+            <w:tcBorders>
+              <w:top w:val="inset" w:color="000000" w:sz="7"/>
+              <w:left w:val="inset" w:color="000000" w:sz="7"/>
+              <w:bottom w:val="inset" w:color="000000" w:sz="7"/>
+              <w:right w:val="inset" w:color="000000" w:sz="7"/>
+            </w:tcBorders>
+            <w:tcMar>
+              <w:top w:w="15" w:type="dxa"/>
+              <w:bottom w:w="15" w:type="dxa"/>
+            </w:tcMar>
+            <w:vAlign w:val="center"/>
+          </w:tcPr>
+          <w:p>
+            <w:pPr>
+              <w:widowControl w:val="on"/>
+              <w:pBdr/>
+              <w:spacing w:before="0" w:after="0" w:line="240" w:lineRule="auto"/>
+              <w:ind w:left="0" w:right="0"/>
+              <w:jc w:val="left"/>
+            </w:pPr>
+            <w:r>
+              <w:rPr>
+                <w:color w:val="000000"/>
+                <w:position w:val="-3"/>
+                <w:sz w:val="24"/>
+                <w:szCs w:val="24"/>
+              </w:rPr>
+              <w:t xml:space="preserve">Give 1 difference between natural join and equi join</w:t>
+            </w:r>
+          </w:p>
+        </w:tc>
+        <w:tc>
+          <w:tcPr>
+            <w:tcBorders>
+              <w:top w:val="inset" w:color="000000" w:sz="7"/>
+              <w:left w:val="inset" w:color="000000" w:sz="7"/>
+              <w:bottom w:val="inset" w:color="000000" w:sz="7"/>
+              <w:right w:val="inset" w:color="000000" w:sz="7"/>
+            </w:tcBorders>
+            <w:tcMar>
+              <w:top w:w="15" w:type="dxa"/>
+              <w:bottom w:w="15" w:type="dxa"/>
+            </w:tcMar>
+            <w:vAlign w:val="center"/>
+          </w:tcPr>
+          <w:p>
+            <w:pPr>
+              <w:widowControl w:val="on"/>
+              <w:pBdr/>
+              <w:spacing w:before="0" w:after="0" w:line="240" w:lineRule="auto"/>
+              <w:ind w:left="0" w:right="0"/>
+              <w:jc w:val="left"/>
+            </w:pPr>
+            <w:r>
+              <w:rPr>
+                <w:color w:val="000000"/>
+                <w:position w:val="-3"/>
+                <w:sz w:val="24"/>
+                <w:szCs w:val="24"/>
+              </w:rPr>
+              <w:t xml:space="preserve">2</w:t>
+            </w:r>
+          </w:p>
+        </w:tc>
+        <w:tc>
+          <w:tcPr>
+            <w:tcBorders>
+              <w:top w:val="inset" w:color="000000" w:sz="7"/>
+              <w:left w:val="inset" w:color="000000" w:sz="7"/>
+              <w:bottom w:val="inset" w:color="000000" w:sz="7"/>
+              <w:right w:val="inset" w:color="000000" w:sz="7"/>
+            </w:tcBorders>
+            <w:tcMar>
+              <w:top w:w="15" w:type="dxa"/>
+              <w:bottom w:w="15" w:type="dxa"/>
+            </w:tcMar>
+            <w:vAlign w:val="center"/>
+          </w:tcPr>
+          <w:p>
+            <w:pPr>
+              <w:widowControl w:val="on"/>
+              <w:pBdr/>
+              <w:spacing w:before="0" w:after="0" w:line="240" w:lineRule="auto"/>
+              <w:ind w:left="0" w:right="0"/>
+              <w:jc w:val="left"/>
+            </w:pPr>
+            <w:r>
+              <w:rPr>
+                <w:color w:val="000000"/>
+                <w:position w:val="-3"/>
+                <w:sz w:val="24"/>
+                <w:szCs w:val="24"/>
+              </w:rPr>
+              <w:t xml:space="preserve">1</w:t>
+            </w:r>
+          </w:p>
+        </w:tc>
+        <w:tc>
+          <w:tcPr>
+            <w:tcBorders>
+              <w:top w:val="inset" w:color="000000" w:sz="7"/>
+              <w:left w:val="inset" w:color="000000" w:sz="7"/>
+              <w:bottom w:val="inset" w:color="000000" w:sz="7"/>
+              <w:right w:val="inset" w:color="000000" w:sz="7"/>
+            </w:tcBorders>
+            <w:tcMar>
+              <w:top w:w="15" w:type="dxa"/>
+              <w:bottom w:w="15" w:type="dxa"/>
+            </w:tcMar>
+            <w:vAlign w:val="center"/>
+          </w:tcPr>
+          <w:p>
+            <w:pPr>
+              <w:widowControl w:val="on"/>
+              <w:pBdr/>
+              <w:spacing w:before="0" w:after="0" w:line="240" w:lineRule="auto"/>
+              <w:ind w:left="0" w:right="0"/>
+              <w:jc w:val="left"/>
+            </w:pPr>
+            <w:r>
+              <w:rPr>
+                <w:color w:val="000000"/>
+                <w:position w:val="-3"/>
+                <w:sz w:val="24"/>
+                <w:szCs w:val="24"/>
+              </w:rPr>
+              <w:t xml:space="preserve">2</w:t>
+            </w:r>
+          </w:p>
+        </w:tc>
+      </w:tr>
+    </w:tbl>
+    <w:p/>
+    <w:p>
+      <w:pPr>
+        <w:widowControl w:val="on"/>
+        <w:pBdr/>
+        <w:spacing w:before="0" w:after="0" w:line="240" w:lineRule="auto"/>
+        <w:ind w:left="0" w:right="0"/>
+        <w:jc w:val="center"/>
+      </w:pPr>
+      <w:r>
+        <w:rPr>
+          <w:b/>
+          <w:bCs/>
+          <w:color w:val="000000"/>
+          <w:sz w:val="24"/>
+          <w:szCs w:val="24"/>
+        </w:rPr>
+        <w:t xml:space="preserve">Part 2</w:t>
+      </w:r>
+      <w:r>
+        <w:br/>
+        <w:br/>
+      </w:r>
+    </w:p>
+    <w:tbl>
+      <w:tblPr>
+        <w:tblStyle w:val="TableGridPHPDOCX"/>
+        <w:tblW w:w="0" w:type="auto"/>
+        <w:tblInd w:w="0" w:type="auto"/>
+        <w:tblBorders>
+          <w:top w:val="outset" w:color="808080" w:sz="5"/>
+          <w:left w:val="outset" w:color="808080" w:sz="5"/>
+          <w:bottom w:val="outset" w:color="808080" w:sz="5"/>
+          <w:right w:val="outset" w:color="808080" w:sz="5"/>
+        </w:tblBorders>
+      </w:tblPr>
+      <w:tblGrid>
+        <w:gridCol w:w="1"/>
+        <w:gridCol w:w="1"/>
+        <w:gridCol w:w="1"/>
+        <w:gridCol w:w="1"/>
+      </w:tblGrid>
+      <w:tr>
+        <w:trPr>
+          <w:trHeight w:val="0" w:hRule="atLeast"/>
+        </w:trPr>
+        <w:tc>
+          <w:tcPr>
+            <w:tcBorders>
+              <w:top w:val="inset" w:color="000000" w:sz="7"/>
+              <w:left w:val="inset" w:color="000000" w:sz="7"/>
+              <w:bottom w:val="inset" w:color="000000" w:sz="7"/>
+              <w:right w:val="inset" w:color="000000" w:sz="7"/>
+            </w:tcBorders>
+            <w:tcMar>
+              <w:top w:w="15" w:type="dxa"/>
+              <w:bottom w:w="15" w:type="dxa"/>
+            </w:tcMar>
+            <w:vAlign w:val="center"/>
+          </w:tcPr>
+          <w:p>
+            <w:pPr>
+              <w:widowControl w:val="on"/>
+              <w:pBdr/>
+              <w:spacing w:before="0" w:after="0" w:line="240" w:lineRule="auto"/>
+              <w:ind w:left="0" w:right="0"/>
+              <w:jc w:val="center"/>
+            </w:pPr>
+            <w:r>
+              <w:rPr>
+                <w:b/>
+                <w:bCs/>
+                <w:color w:val="000000"/>
+                <w:position w:val="-3"/>
+                <w:sz w:val="24"/>
+                <w:szCs w:val="24"/>
+              </w:rPr>
+              <w:t xml:space="preserve">Question</w:t>
+            </w:r>
+          </w:p>
+        </w:tc>
+        <w:tc>
+          <w:tcPr>
+            <w:tcBorders>
+              <w:top w:val="inset" w:color="000000" w:sz="7"/>
+              <w:left w:val="inset" w:color="000000" w:sz="7"/>
+              <w:bottom w:val="inset" w:color="000000" w:sz="7"/>
+              <w:right w:val="inset" w:color="000000" w:sz="7"/>
+            </w:tcBorders>
+            <w:tcMar>
+              <w:top w:w="15" w:type="dxa"/>
+              <w:bottom w:w="15" w:type="dxa"/>
+            </w:tcMar>
+            <w:vAlign w:val="center"/>
+          </w:tcPr>
+          <w:p>
+            <w:pPr>
+              <w:widowControl w:val="on"/>
+              <w:pBdr/>
+              <w:spacing w:before="0" w:after="0" w:line="240" w:lineRule="auto"/>
+              <w:ind w:left="0" w:right="0"/>
+              <w:jc w:val="center"/>
+            </w:pPr>
+            <w:r>
+              <w:rPr>
+                <w:b/>
+                <w:bCs/>
+                <w:color w:val="000000"/>
+                <w:position w:val="-3"/>
+                <w:sz w:val="24"/>
+                <w:szCs w:val="24"/>
+              </w:rPr>
+              <w:t xml:space="preserve">Marks</w:t>
+            </w:r>
+          </w:p>
+        </w:tc>
+        <w:tc>
+          <w:tcPr>
+            <w:tcBorders>
+              <w:top w:val="inset" w:color="000000" w:sz="7"/>
+              <w:left w:val="inset" w:color="000000" w:sz="7"/>
+              <w:bottom w:val="inset" w:color="000000" w:sz="7"/>
+              <w:right w:val="inset" w:color="000000" w:sz="7"/>
+            </w:tcBorders>
+            <w:tcMar>
+              <w:top w:w="15" w:type="dxa"/>
+              <w:bottom w:w="15" w:type="dxa"/>
+            </w:tcMar>
+            <w:vAlign w:val="center"/>
+          </w:tcPr>
+          <w:p>
+            <w:pPr>
+              <w:widowControl w:val="on"/>
+              <w:pBdr/>
+              <w:spacing w:before="0" w:after="0" w:line="240" w:lineRule="auto"/>
+              <w:ind w:left="0" w:right="0"/>
+              <w:jc w:val="center"/>
+            </w:pPr>
+            <w:r>
+              <w:rPr>
+                <w:b/>
+                <w:bCs/>
+                <w:color w:val="000000"/>
+                <w:position w:val="-3"/>
+                <w:sz w:val="24"/>
+                <w:szCs w:val="24"/>
+              </w:rPr>
+              <w:t xml:space="preserve">LOD</w:t>
+            </w:r>
+          </w:p>
+        </w:tc>
+        <w:tc>
+          <w:tcPr>
+            <w:tcBorders>
+              <w:top w:val="inset" w:color="000000" w:sz="7"/>
+              <w:left w:val="inset" w:color="000000" w:sz="7"/>
+              <w:bottom w:val="inset" w:color="000000" w:sz="7"/>
+              <w:right w:val="inset" w:color="000000" w:sz="7"/>
+            </w:tcBorders>
+            <w:tcMar>
+              <w:top w:w="15" w:type="dxa"/>
+              <w:bottom w:w="15" w:type="dxa"/>
+            </w:tcMar>
+            <w:vAlign w:val="center"/>
+          </w:tcPr>
+          <w:p>
+            <w:pPr>
+              <w:widowControl w:val="on"/>
+              <w:pBdr/>
+              <w:spacing w:before="0" w:after="0" w:line="240" w:lineRule="auto"/>
+              <w:ind w:left="0" w:right="0"/>
+              <w:jc w:val="center"/>
+            </w:pPr>
+            <w:r>
+              <w:rPr>
+                <w:b/>
+                <w:bCs/>
+                <w:color w:val="000000"/>
+                <w:position w:val="-3"/>
+                <w:sz w:val="24"/>
+                <w:szCs w:val="24"/>
+              </w:rPr>
+              <w:t xml:space="preserve">CO</w:t>
+            </w:r>
+          </w:p>
+        </w:tc>
+      </w:tr>
+      <w:tr>
+        <w:trPr>
+          <w:trHeight w:val="0" w:hRule="atLeast"/>
+        </w:trPr>
+        <w:tc>
+          <w:tcPr>
+            <w:tcW w:w="15000" w:type="dxa"/>
+            <w:tcBorders>
+              <w:top w:val="inset" w:color="000000" w:sz="7"/>
+              <w:left w:val="inset" w:color="000000" w:sz="7"/>
+              <w:bottom w:val="inset" w:color="000000" w:sz="7"/>
+              <w:right w:val="inset" w:color="000000" w:sz="7"/>
+            </w:tcBorders>
+            <w:tcMar>
+              <w:top w:w="15" w:type="dxa"/>
+              <w:bottom w:w="15" w:type="dxa"/>
+            </w:tcMar>
+            <w:vAlign w:val="center"/>
+          </w:tcPr>
+          <w:p>
+            <w:pPr>
+              <w:widowControl w:val="on"/>
+              <w:pBdr/>
+              <w:spacing w:before="0" w:after="0" w:line="240" w:lineRule="auto"/>
+              <w:ind w:left="0" w:right="0"/>
+              <w:jc w:val="left"/>
+            </w:pPr>
+            <w:r>
+              <w:rPr>
+                <w:color w:val="000000"/>
+                <w:position w:val="-3"/>
+                <w:sz w:val="24"/>
+                <w:szCs w:val="24"/>
+              </w:rPr>
+              <w:t xml:space="preserve">Give the advantages of database design</w:t>
+            </w:r>
+          </w:p>
+        </w:tc>
+        <w:tc>
+          <w:tcPr>
+            <w:tcBorders>
+              <w:top w:val="inset" w:color="000000" w:sz="7"/>
+              <w:left w:val="inset" w:color="000000" w:sz="7"/>
+              <w:bottom w:val="inset" w:color="000000" w:sz="7"/>
+              <w:right w:val="inset" w:color="000000" w:sz="7"/>
+            </w:tcBorders>
+            <w:tcMar>
+              <w:top w:w="15" w:type="dxa"/>
+              <w:bottom w:w="15" w:type="dxa"/>
+            </w:tcMar>
+            <w:vAlign w:val="center"/>
+          </w:tcPr>
+          <w:p>
+            <w:pPr>
+              <w:widowControl w:val="on"/>
+              <w:pBdr/>
+              <w:spacing w:before="0" w:after="0" w:line="240" w:lineRule="auto"/>
+              <w:ind w:left="0" w:right="0"/>
+              <w:jc w:val="left"/>
+            </w:pPr>
+            <w:r>
+              <w:rPr>
+                <w:color w:val="000000"/>
+                <w:position w:val="-3"/>
+                <w:sz w:val="24"/>
+                <w:szCs w:val="24"/>
+              </w:rPr>
+              <w:t xml:space="preserve">8</w:t>
+            </w:r>
+          </w:p>
+        </w:tc>
+        <w:tc>
+          <w:tcPr>
+            <w:tcBorders>
+              <w:top w:val="inset" w:color="000000" w:sz="7"/>
+              <w:left w:val="inset" w:color="000000" w:sz="7"/>
+              <w:bottom w:val="inset" w:color="000000" w:sz="7"/>
+              <w:right w:val="inset" w:color="000000" w:sz="7"/>
+            </w:tcBorders>
+            <w:tcMar>
+              <w:top w:w="15" w:type="dxa"/>
+              <w:bottom w:w="15" w:type="dxa"/>
+            </w:tcMar>
+            <w:vAlign w:val="center"/>
+          </w:tcPr>
+          <w:p>
+            <w:pPr>
+              <w:widowControl w:val="on"/>
+              <w:pBdr/>
+              <w:spacing w:before="0" w:after="0" w:line="240" w:lineRule="auto"/>
+              <w:ind w:left="0" w:right="0"/>
+              <w:jc w:val="left"/>
+            </w:pPr>
+            <w:r>
+              <w:rPr>
+                <w:color w:val="000000"/>
+                <w:position w:val="-3"/>
+                <w:sz w:val="24"/>
+                <w:szCs w:val="24"/>
+              </w:rPr>
+              <w:t xml:space="preserve">1</w:t>
+            </w:r>
+          </w:p>
+        </w:tc>
+        <w:tc>
+          <w:tcPr>
+            <w:tcBorders>
+              <w:top w:val="inset" w:color="000000" w:sz="7"/>
+              <w:left w:val="inset" w:color="000000" w:sz="7"/>
+              <w:bottom w:val="inset" w:color="000000" w:sz="7"/>
+              <w:right w:val="inset" w:color="000000" w:sz="7"/>
+            </w:tcBorders>
+            <w:tcMar>
+              <w:top w:w="15" w:type="dxa"/>
+              <w:bottom w:w="15" w:type="dxa"/>
+            </w:tcMar>
+            <w:vAlign w:val="center"/>
+          </w:tcPr>
+          <w:p>
+            <w:pPr>
+              <w:widowControl w:val="on"/>
+              <w:pBdr/>
+              <w:spacing w:before="0" w:after="0" w:line="240" w:lineRule="auto"/>
+              <w:ind w:left="0" w:right="0"/>
+              <w:jc w:val="left"/>
+            </w:pPr>
+            <w:r>
+              <w:rPr>
+                <w:color w:val="000000"/>
+                <w:position w:val="-3"/>
+                <w:sz w:val="24"/>
+                <w:szCs w:val="24"/>
+              </w:rPr>
+              <w:t xml:space="preserve">1</w:t>
+            </w:r>
+          </w:p>
+        </w:tc>
+      </w:tr>
+      <w:tr>
+        <w:trPr>
+          <w:trHeight w:val="0" w:hRule="atLeast"/>
+        </w:trPr>
+        <w:tc>
+          <w:tcPr>
+            <w:tcW w:w="15000" w:type="dxa"/>
+            <w:tcBorders>
+              <w:top w:val="inset" w:color="000000" w:sz="7"/>
+              <w:left w:val="inset" w:color="000000" w:sz="7"/>
+              <w:bottom w:val="inset" w:color="000000" w:sz="7"/>
+              <w:right w:val="inset" w:color="000000" w:sz="7"/>
+            </w:tcBorders>
+            <w:tcMar>
+              <w:top w:w="15" w:type="dxa"/>
+              <w:bottom w:w="15" w:type="dxa"/>
+            </w:tcMar>
+            <w:vAlign w:val="center"/>
+          </w:tcPr>
+          <w:p>
+            <w:pPr>
+              <w:widowControl w:val="on"/>
+              <w:pBdr/>
+              <w:spacing w:before="0" w:after="0" w:line="240" w:lineRule="auto"/>
+              <w:ind w:left="0" w:right="0"/>
+              <w:jc w:val="left"/>
+            </w:pPr>
+            <w:r>
+              <w:rPr>
+                <w:color w:val="000000"/>
+                <w:position w:val="-3"/>
+                <w:sz w:val="24"/>
+                <w:szCs w:val="24"/>
+              </w:rPr>
+              <w:t xml:space="preserve">What are the disadvantages of database systems?</w:t>
+            </w:r>
+          </w:p>
+        </w:tc>
+        <w:tc>
+          <w:tcPr>
+            <w:tcBorders>
+              <w:top w:val="inset" w:color="000000" w:sz="7"/>
+              <w:left w:val="inset" w:color="000000" w:sz="7"/>
+              <w:bottom w:val="inset" w:color="000000" w:sz="7"/>
+              <w:right w:val="inset" w:color="000000" w:sz="7"/>
+            </w:tcBorders>
+            <w:tcMar>
+              <w:top w:w="15" w:type="dxa"/>
+              <w:bottom w:w="15" w:type="dxa"/>
+            </w:tcMar>
+            <w:vAlign w:val="center"/>
+          </w:tcPr>
+          <w:p>
+            <w:pPr>
+              <w:widowControl w:val="on"/>
+              <w:pBdr/>
+              <w:spacing w:before="0" w:after="0" w:line="240" w:lineRule="auto"/>
+              <w:ind w:left="0" w:right="0"/>
+              <w:jc w:val="left"/>
+            </w:pPr>
+            <w:r>
+              <w:rPr>
+                <w:color w:val="000000"/>
+                <w:position w:val="-3"/>
+                <w:sz w:val="24"/>
+                <w:szCs w:val="24"/>
+              </w:rPr>
+              <w:t xml:space="preserve">2</w:t>
+            </w:r>
+          </w:p>
+        </w:tc>
+        <w:tc>
+          <w:tcPr>
+            <w:tcBorders>
+              <w:top w:val="inset" w:color="000000" w:sz="7"/>
+              <w:left w:val="inset" w:color="000000" w:sz="7"/>
+              <w:bottom w:val="inset" w:color="000000" w:sz="7"/>
+              <w:right w:val="inset" w:color="000000" w:sz="7"/>
+            </w:tcBorders>
+            <w:tcMar>
+              <w:top w:w="15" w:type="dxa"/>
+              <w:bottom w:w="15" w:type="dxa"/>
+            </w:tcMar>
+            <w:vAlign w:val="center"/>
+          </w:tcPr>
+          <w:p>
+            <w:pPr>
+              <w:widowControl w:val="on"/>
+              <w:pBdr/>
+              <w:spacing w:before="0" w:after="0" w:line="240" w:lineRule="auto"/>
+              <w:ind w:left="0" w:right="0"/>
+              <w:jc w:val="left"/>
+            </w:pPr>
+            <w:r>
+              <w:rPr>
+                <w:color w:val="000000"/>
+                <w:position w:val="-3"/>
+                <w:sz w:val="24"/>
+                <w:szCs w:val="24"/>
+              </w:rPr>
+              <w:t xml:space="preserve">3</w:t>
+            </w:r>
+          </w:p>
+        </w:tc>
+        <w:tc>
+          <w:tcPr>
+            <w:tcBorders>
+              <w:top w:val="inset" w:color="000000" w:sz="7"/>
+              <w:left w:val="inset" w:color="000000" w:sz="7"/>
+              <w:bottom w:val="inset" w:color="000000" w:sz="7"/>
+              <w:right w:val="inset" w:color="000000" w:sz="7"/>
+            </w:tcBorders>
+            <w:tcMar>
+              <w:top w:w="15" w:type="dxa"/>
+              <w:bottom w:w="15" w:type="dxa"/>
+            </w:tcMar>
+            <w:vAlign w:val="center"/>
+          </w:tcPr>
+          <w:p>
+            <w:pPr>
+              <w:widowControl w:val="on"/>
+              <w:pBdr/>
+              <w:spacing w:before="0" w:after="0" w:line="240" w:lineRule="auto"/>
+              <w:ind w:left="0" w:right="0"/>
+              <w:jc w:val="left"/>
+            </w:pPr>
+            <w:r>
+              <w:rPr>
+                <w:color w:val="000000"/>
+                <w:position w:val="-3"/>
+                <w:sz w:val="24"/>
+                <w:szCs w:val="24"/>
+              </w:rPr>
+              <w:t xml:space="preserve">3</w:t>
+            </w:r>
+          </w:p>
+        </w:tc>
+      </w:tr>
+      <w:tr>
+        <w:trPr>
+          <w:trHeight w:val="0" w:hRule="atLeast"/>
+        </w:trPr>
+        <w:tc>
+          <w:tcPr>
+            <w:tcW w:w="15000" w:type="dxa"/>
+            <w:tcBorders>
+              <w:top w:val="inset" w:color="000000" w:sz="7"/>
+              <w:left w:val="inset" w:color="000000" w:sz="7"/>
+              <w:bottom w:val="inset" w:color="000000" w:sz="7"/>
+              <w:right w:val="inset" w:color="000000" w:sz="7"/>
+            </w:tcBorders>
+            <w:tcMar>
+              <w:top w:w="15" w:type="dxa"/>
+              <w:bottom w:w="15" w:type="dxa"/>
+            </w:tcMar>
+            <w:vAlign w:val="center"/>
+          </w:tcPr>
+          <w:p>
+            <w:pPr>
+              <w:widowControl w:val="on"/>
+              <w:pBdr/>
+              <w:spacing w:before="0" w:after="0" w:line="240" w:lineRule="auto"/>
+              <w:ind w:left="0" w:right="0"/>
+              <w:jc w:val="left"/>
+            </w:pPr>
+            <w:r>
+              <w:rPr>
+                <w:color w:val="000000"/>
+                <w:position w:val="-3"/>
+                <w:sz w:val="24"/>
+                <w:szCs w:val="24"/>
+              </w:rPr>
+              <w:t xml:space="preserve">Write a note on different database interfaces.</w:t>
+            </w:r>
+          </w:p>
+        </w:tc>
+        <w:tc>
+          <w:tcPr>
+            <w:tcBorders>
+              <w:top w:val="inset" w:color="000000" w:sz="7"/>
+              <w:left w:val="inset" w:color="000000" w:sz="7"/>
+              <w:bottom w:val="inset" w:color="000000" w:sz="7"/>
+              <w:right w:val="inset" w:color="000000" w:sz="7"/>
+            </w:tcBorders>
+            <w:tcMar>
+              <w:top w:w="15" w:type="dxa"/>
+              <w:bottom w:w="15" w:type="dxa"/>
+            </w:tcMar>
+            <w:vAlign w:val="center"/>
+          </w:tcPr>
+          <w:p>
+            <w:pPr>
+              <w:widowControl w:val="on"/>
+              <w:pBdr/>
+              <w:spacing w:before="0" w:after="0" w:line="240" w:lineRule="auto"/>
+              <w:ind w:left="0" w:right="0"/>
+              <w:jc w:val="left"/>
+            </w:pPr>
+            <w:r>
+              <w:rPr>
+                <w:color w:val="000000"/>
+                <w:position w:val="-3"/>
+                <w:sz w:val="24"/>
+                <w:szCs w:val="24"/>
+              </w:rPr>
+              <w:t xml:space="preserve">5</w:t>
+            </w:r>
+          </w:p>
+        </w:tc>
+        <w:tc>
+          <w:tcPr>
+            <w:tcBorders>
+              <w:top w:val="inset" w:color="000000" w:sz="7"/>
+              <w:left w:val="inset" w:color="000000" w:sz="7"/>
+              <w:bottom w:val="inset" w:color="000000" w:sz="7"/>
+              <w:right w:val="inset" w:color="000000" w:sz="7"/>
+            </w:tcBorders>
+            <w:tcMar>
+              <w:top w:w="15" w:type="dxa"/>
+              <w:bottom w:w="15" w:type="dxa"/>
+            </w:tcMar>
+            <w:vAlign w:val="center"/>
+          </w:tcPr>
+          <w:p>
+            <w:pPr>
+              <w:widowControl w:val="on"/>
+              <w:pBdr/>
+              <w:spacing w:before="0" w:after="0" w:line="240" w:lineRule="auto"/>
+              <w:ind w:left="0" w:right="0"/>
+              <w:jc w:val="left"/>
+            </w:pPr>
+            <w:r>
+              <w:rPr>
+                <w:color w:val="000000"/>
+                <w:position w:val="-3"/>
+                <w:sz w:val="24"/>
+                <w:szCs w:val="24"/>
+              </w:rPr>
+              <w:t xml:space="preserve">1</w:t>
+            </w:r>
+          </w:p>
+        </w:tc>
+        <w:tc>
+          <w:tcPr>
+            <w:tcBorders>
+              <w:top w:val="inset" w:color="000000" w:sz="7"/>
+              <w:left w:val="inset" w:color="000000" w:sz="7"/>
+              <w:bottom w:val="inset" w:color="000000" w:sz="7"/>
+              <w:right w:val="inset" w:color="000000" w:sz="7"/>
+            </w:tcBorders>
+            <w:tcMar>
+              <w:top w:w="15" w:type="dxa"/>
+              <w:bottom w:w="15" w:type="dxa"/>
+            </w:tcMar>
+            <w:vAlign w:val="center"/>
+          </w:tcPr>
+          <w:p>
+            <w:pPr>
+              <w:widowControl w:val="on"/>
+              <w:pBdr/>
+              <w:spacing w:before="0" w:after="0" w:line="240" w:lineRule="auto"/>
+              <w:ind w:left="0" w:right="0"/>
+              <w:jc w:val="left"/>
+            </w:pPr>
+            <w:r>
+              <w:rPr>
+                <w:color w:val="000000"/>
+                <w:position w:val="-3"/>
+                <w:sz w:val="24"/>
+                <w:szCs w:val="24"/>
+              </w:rPr>
+              <w:t xml:space="preserve">1</w:t>
+            </w:r>
+          </w:p>
+        </w:tc>
+      </w:tr>
+      <w:tr>
+        <w:trPr>
+          <w:trHeight w:val="0" w:hRule="atLeast"/>
+        </w:trPr>
+        <w:tc>
+          <w:tcPr>
+            <w:tcW w:w="15000" w:type="dxa"/>
+            <w:tcBorders>
+              <w:top w:val="inset" w:color="000000" w:sz="7"/>
+              <w:left w:val="inset" w:color="000000" w:sz="7"/>
+              <w:bottom w:val="inset" w:color="000000" w:sz="7"/>
+              <w:right w:val="inset" w:color="000000" w:sz="7"/>
+            </w:tcBorders>
+            <w:tcMar>
+              <w:top w:w="15" w:type="dxa"/>
+              <w:bottom w:w="15" w:type="dxa"/>
+            </w:tcMar>
+            <w:vAlign w:val="center"/>
+          </w:tcPr>
+          <w:p>
+            <w:pPr>
+              <w:widowControl w:val="on"/>
+              <w:pBdr/>
+              <w:spacing w:before="0" w:after="0" w:line="240" w:lineRule="auto"/>
+              <w:ind w:left="0" w:right="0"/>
+              <w:jc w:val="left"/>
+            </w:pPr>
+            <w:r>
+              <w:rPr>
+                <w:color w:val="000000"/>
+                <w:position w:val="-3"/>
+                <w:sz w:val="24"/>
+                <w:szCs w:val="24"/>
+              </w:rPr>
+              <w:t xml:space="preserve">Give different attributes in a database</w:t>
+            </w:r>
+          </w:p>
+        </w:tc>
+        <w:tc>
+          <w:tcPr>
+            <w:tcBorders>
+              <w:top w:val="inset" w:color="000000" w:sz="7"/>
+              <w:left w:val="inset" w:color="000000" w:sz="7"/>
+              <w:bottom w:val="inset" w:color="000000" w:sz="7"/>
+              <w:right w:val="inset" w:color="000000" w:sz="7"/>
+            </w:tcBorders>
+            <w:tcMar>
+              <w:top w:w="15" w:type="dxa"/>
+              <w:bottom w:w="15" w:type="dxa"/>
+            </w:tcMar>
+            <w:vAlign w:val="center"/>
+          </w:tcPr>
+          <w:p>
+            <w:pPr>
+              <w:widowControl w:val="on"/>
+              <w:pBdr/>
+              <w:spacing w:before="0" w:after="0" w:line="240" w:lineRule="auto"/>
+              <w:ind w:left="0" w:right="0"/>
+              <w:jc w:val="left"/>
+            </w:pPr>
+            <w:r>
+              <w:rPr>
+                <w:color w:val="000000"/>
+                <w:position w:val="-3"/>
+                <w:sz w:val="24"/>
+                <w:szCs w:val="24"/>
+              </w:rPr>
+              <w:t xml:space="preserve">5</w:t>
+            </w:r>
+          </w:p>
+        </w:tc>
+        <w:tc>
+          <w:tcPr>
+            <w:tcBorders>
+              <w:top w:val="inset" w:color="000000" w:sz="7"/>
+              <w:left w:val="inset" w:color="000000" w:sz="7"/>
+              <w:bottom w:val="inset" w:color="000000" w:sz="7"/>
+              <w:right w:val="inset" w:color="000000" w:sz="7"/>
+            </w:tcBorders>
+            <w:tcMar>
+              <w:top w:w="15" w:type="dxa"/>
+              <w:bottom w:w="15" w:type="dxa"/>
+            </w:tcMar>
+            <w:vAlign w:val="center"/>
+          </w:tcPr>
+          <w:p>
+            <w:pPr>
+              <w:widowControl w:val="on"/>
+              <w:pBdr/>
+              <w:spacing w:before="0" w:after="0" w:line="240" w:lineRule="auto"/>
+              <w:ind w:left="0" w:right="0"/>
+              <w:jc w:val="left"/>
+            </w:pPr>
+            <w:r>
+              <w:rPr>
+                <w:color w:val="000000"/>
+                <w:position w:val="-3"/>
+                <w:sz w:val="24"/>
+                <w:szCs w:val="24"/>
+              </w:rPr>
+              <w:t xml:space="preserve">2</w:t>
+            </w:r>
+          </w:p>
+        </w:tc>
+        <w:tc>
+          <w:tcPr>
+            <w:tcBorders>
+              <w:top w:val="inset" w:color="000000" w:sz="7"/>
+              <w:left w:val="inset" w:color="000000" w:sz="7"/>
+              <w:bottom w:val="inset" w:color="000000" w:sz="7"/>
+              <w:right w:val="inset" w:color="000000" w:sz="7"/>
+            </w:tcBorders>
+            <w:tcMar>
+              <w:top w:w="15" w:type="dxa"/>
+              <w:bottom w:w="15" w:type="dxa"/>
+            </w:tcMar>
+            <w:vAlign w:val="center"/>
+          </w:tcPr>
+          <w:p>
+            <w:pPr>
+              <w:widowControl w:val="on"/>
+              <w:pBdr/>
+              <w:spacing w:before="0" w:after="0" w:line="240" w:lineRule="auto"/>
+              <w:ind w:left="0" w:right="0"/>
+              <w:jc w:val="left"/>
+            </w:pPr>
+            <w:r>
+              <w:rPr>
+                <w:color w:val="000000"/>
+                <w:position w:val="-3"/>
+                <w:sz w:val="24"/>
+                <w:szCs w:val="24"/>
+              </w:rPr>
+              <w:t xml:space="preserve">1</w:t>
+            </w:r>
+          </w:p>
+        </w:tc>
+      </w:tr>
+      <w:tr>
+        <w:trPr>
+          <w:trHeight w:val="0" w:hRule="atLeast"/>
+        </w:trPr>
+        <w:tc>
+          <w:tcPr>
+            <w:tcW w:w="15000" w:type="dxa"/>
+            <w:tcBorders>
+              <w:top w:val="inset" w:color="000000" w:sz="7"/>
+              <w:left w:val="inset" w:color="000000" w:sz="7"/>
+              <w:bottom w:val="inset" w:color="000000" w:sz="7"/>
+              <w:right w:val="inset" w:color="000000" w:sz="7"/>
+            </w:tcBorders>
+            <w:tcMar>
+              <w:top w:w="15" w:type="dxa"/>
+              <w:bottom w:w="15" w:type="dxa"/>
+            </w:tcMar>
+            <w:vAlign w:val="center"/>
+          </w:tcPr>
+          <w:p>
+            <w:pPr>
+              <w:widowControl w:val="on"/>
+              <w:pBdr/>
+              <w:spacing w:before="0" w:after="0" w:line="240" w:lineRule="auto"/>
+              <w:ind w:left="0" w:right="0"/>
+              <w:jc w:val="left"/>
+            </w:pPr>
+            <w:r>
+              <w:rPr>
+                <w:color w:val="000000"/>
+                <w:position w:val="-3"/>
+                <w:sz w:val="24"/>
+                <w:szCs w:val="24"/>
+              </w:rPr>
+              <w:t xml:space="preserve">Explain the three normal forms with examples</w:t>
+            </w:r>
+          </w:p>
+        </w:tc>
+        <w:tc>
+          <w:tcPr>
+            <w:tcBorders>
+              <w:top w:val="inset" w:color="000000" w:sz="7"/>
+              <w:left w:val="inset" w:color="000000" w:sz="7"/>
+              <w:bottom w:val="inset" w:color="000000" w:sz="7"/>
+              <w:right w:val="inset" w:color="000000" w:sz="7"/>
+            </w:tcBorders>
+            <w:tcMar>
+              <w:top w:w="15" w:type="dxa"/>
+              <w:bottom w:w="15" w:type="dxa"/>
+            </w:tcMar>
+            <w:vAlign w:val="center"/>
+          </w:tcPr>
+          <w:p>
+            <w:pPr>
+              <w:widowControl w:val="on"/>
+              <w:pBdr/>
+              <w:spacing w:before="0" w:after="0" w:line="240" w:lineRule="auto"/>
+              <w:ind w:left="0" w:right="0"/>
+              <w:jc w:val="left"/>
+            </w:pPr>
+            <w:r>
+              <w:rPr>
+                <w:color w:val="000000"/>
+                <w:position w:val="-3"/>
+                <w:sz w:val="24"/>
+                <w:szCs w:val="24"/>
+              </w:rPr>
+              <w:t xml:space="preserve">6</w:t>
+            </w:r>
+          </w:p>
+        </w:tc>
+        <w:tc>
+          <w:tcPr>
+            <w:tcBorders>
+              <w:top w:val="inset" w:color="000000" w:sz="7"/>
+              <w:left w:val="inset" w:color="000000" w:sz="7"/>
+              <w:bottom w:val="inset" w:color="000000" w:sz="7"/>
+              <w:right w:val="inset" w:color="000000" w:sz="7"/>
+            </w:tcBorders>
+            <w:tcMar>
+              <w:top w:w="15" w:type="dxa"/>
+              <w:bottom w:w="15" w:type="dxa"/>
+            </w:tcMar>
+            <w:vAlign w:val="center"/>
+          </w:tcPr>
+          <w:p>
+            <w:pPr>
+              <w:widowControl w:val="on"/>
+              <w:pBdr/>
+              <w:spacing w:before="0" w:after="0" w:line="240" w:lineRule="auto"/>
+              <w:ind w:left="0" w:right="0"/>
+              <w:jc w:val="left"/>
+            </w:pPr>
+            <w:r>
+              <w:rPr>
+                <w:color w:val="000000"/>
+                <w:position w:val="-3"/>
+                <w:sz w:val="24"/>
+                <w:szCs w:val="24"/>
+              </w:rPr>
+              <w:t xml:space="preserve">2</w:t>
+            </w:r>
+          </w:p>
+        </w:tc>
+        <w:tc>
+          <w:tcPr>
+            <w:tcBorders>
+              <w:top w:val="inset" w:color="000000" w:sz="7"/>
+              <w:left w:val="inset" w:color="000000" w:sz="7"/>
+              <w:bottom w:val="inset" w:color="000000" w:sz="7"/>
+              <w:right w:val="inset" w:color="000000" w:sz="7"/>
+            </w:tcBorders>
+            <w:tcMar>
+              <w:top w:w="15" w:type="dxa"/>
+              <w:bottom w:w="15" w:type="dxa"/>
+            </w:tcMar>
+            <w:vAlign w:val="center"/>
+          </w:tcPr>
+          <w:p>
+            <w:pPr>
+              <w:widowControl w:val="on"/>
+              <w:pBdr/>
+              <w:spacing w:before="0" w:after="0" w:line="240" w:lineRule="auto"/>
+              <w:ind w:left="0" w:right="0"/>
+              <w:jc w:val="left"/>
+            </w:pPr>
+            <w:r>
+              <w:rPr>
+                <w:color w:val="000000"/>
+                <w:position w:val="-3"/>
+                <w:sz w:val="24"/>
+                <w:szCs w:val="24"/>
+              </w:rPr>
+              <w:t xml:space="preserve">1</w:t>
+            </w:r>
+          </w:p>
+        </w:tc>
+      </w:tr>
+      <w:tr>
+        <w:trPr>
+          <w:trHeight w:val="0" w:hRule="atLeast"/>
+        </w:trPr>
+        <w:tc>
+          <w:tcPr>
+            <w:tcW w:w="15000" w:type="dxa"/>
+            <w:tcBorders>
+              <w:top w:val="inset" w:color="000000" w:sz="7"/>
+              <w:left w:val="inset" w:color="000000" w:sz="7"/>
+              <w:bottom w:val="inset" w:color="000000" w:sz="7"/>
+              <w:right w:val="inset" w:color="000000" w:sz="7"/>
+            </w:tcBorders>
+            <w:tcMar>
+              <w:top w:w="15" w:type="dxa"/>
+              <w:bottom w:w="15" w:type="dxa"/>
+            </w:tcMar>
+            <w:vAlign w:val="center"/>
+          </w:tcPr>
+          <w:p>
+            <w:pPr>
+              <w:widowControl w:val="on"/>
+              <w:pBdr/>
+              <w:spacing w:before="0" w:after="0" w:line="240" w:lineRule="auto"/>
+              <w:ind w:left="0" w:right="0"/>
+              <w:jc w:val="left"/>
+            </w:pPr>
+            <w:r>
+              <w:rPr>
+                <w:color w:val="000000"/>
+                <w:position w:val="-3"/>
+                <w:sz w:val="24"/>
+                <w:szCs w:val="24"/>
+              </w:rPr>
+              <w:t xml:space="preserve">Why do practical database designs typically aim for BCNF and not aim for higher normal forms?</w:t>
+            </w:r>
+          </w:p>
+        </w:tc>
+        <w:tc>
+          <w:tcPr>
+            <w:tcBorders>
+              <w:top w:val="inset" w:color="000000" w:sz="7"/>
+              <w:left w:val="inset" w:color="000000" w:sz="7"/>
+              <w:bottom w:val="inset" w:color="000000" w:sz="7"/>
+              <w:right w:val="inset" w:color="000000" w:sz="7"/>
+            </w:tcBorders>
+            <w:tcMar>
+              <w:top w:w="15" w:type="dxa"/>
+              <w:bottom w:w="15" w:type="dxa"/>
+            </w:tcMar>
+            <w:vAlign w:val="center"/>
+          </w:tcPr>
+          <w:p>
+            <w:pPr>
+              <w:widowControl w:val="on"/>
+              <w:pBdr/>
+              <w:spacing w:before="0" w:after="0" w:line="240" w:lineRule="auto"/>
+              <w:ind w:left="0" w:right="0"/>
+              <w:jc w:val="left"/>
+            </w:pPr>
+            <w:r>
+              <w:rPr>
+                <w:color w:val="000000"/>
+                <w:position w:val="-3"/>
+                <w:sz w:val="24"/>
+                <w:szCs w:val="24"/>
+              </w:rPr>
+              <w:t xml:space="preserve">4</w:t>
+            </w:r>
+          </w:p>
+        </w:tc>
+        <w:tc>
+          <w:tcPr>
+            <w:tcBorders>
+              <w:top w:val="inset" w:color="000000" w:sz="7"/>
+              <w:left w:val="inset" w:color="000000" w:sz="7"/>
+              <w:bottom w:val="inset" w:color="000000" w:sz="7"/>
+              <w:right w:val="inset" w:color="000000" w:sz="7"/>
+            </w:tcBorders>
+            <w:tcMar>
+              <w:top w:w="15" w:type="dxa"/>
+              <w:bottom w:w="15" w:type="dxa"/>
+            </w:tcMar>
+            <w:vAlign w:val="center"/>
+          </w:tcPr>
+          <w:p>
+            <w:pPr>
+              <w:widowControl w:val="on"/>
+              <w:pBdr/>
+              <w:spacing w:before="0" w:after="0" w:line="240" w:lineRule="auto"/>
+              <w:ind w:left="0" w:right="0"/>
+              <w:jc w:val="left"/>
+            </w:pPr>
+            <w:r>
+              <w:rPr>
+                <w:color w:val="000000"/>
+                <w:position w:val="-3"/>
+                <w:sz w:val="24"/>
+                <w:szCs w:val="24"/>
+              </w:rPr>
+              <w:t xml:space="preserve">3</w:t>
+            </w:r>
+          </w:p>
+        </w:tc>
+        <w:tc>
+          <w:tcPr>
+            <w:tcBorders>
+              <w:top w:val="inset" w:color="000000" w:sz="7"/>
+              <w:left w:val="inset" w:color="000000" w:sz="7"/>
+              <w:bottom w:val="inset" w:color="000000" w:sz="7"/>
+              <w:right w:val="inset" w:color="000000" w:sz="7"/>
+            </w:tcBorders>
+            <w:tcMar>
+              <w:top w:w="15" w:type="dxa"/>
+              <w:bottom w:w="15" w:type="dxa"/>
+            </w:tcMar>
+            <w:vAlign w:val="center"/>
+          </w:tcPr>
+          <w:p>
+            <w:pPr>
+              <w:widowControl w:val="on"/>
+              <w:pBdr/>
+              <w:spacing w:before="0" w:after="0" w:line="240" w:lineRule="auto"/>
+              <w:ind w:left="0" w:right="0"/>
+              <w:jc w:val="left"/>
+            </w:pPr>
+            <w:r>
+              <w:rPr>
+                <w:color w:val="000000"/>
+                <w:position w:val="-3"/>
+                <w:sz w:val="24"/>
+                <w:szCs w:val="24"/>
+              </w:rPr>
+              <w:t xml:space="preserve">1</w:t>
+            </w:r>
+          </w:p>
+        </w:tc>
+      </w:tr>
+      <w:tr>
+        <w:trPr>
+          <w:trHeight w:val="0" w:hRule="atLeast"/>
+        </w:trPr>
+        <w:tc>
+          <w:tcPr>
+            <w:tcW w:w="15000" w:type="dxa"/>
+            <w:tcBorders>
+              <w:top w:val="inset" w:color="000000" w:sz="7"/>
+              <w:left w:val="inset" w:color="000000" w:sz="7"/>
+              <w:bottom w:val="inset" w:color="000000" w:sz="7"/>
+              <w:right w:val="inset" w:color="000000" w:sz="7"/>
+            </w:tcBorders>
+            <w:tcMar>
+              <w:top w:w="15" w:type="dxa"/>
+              <w:bottom w:w="15" w:type="dxa"/>
+            </w:tcMar>
+            <w:vAlign w:val="center"/>
+          </w:tcPr>
+          <w:p>
+            <w:pPr>
+              <w:widowControl w:val="on"/>
+              <w:pBdr/>
+              <w:spacing w:before="0" w:after="0" w:line="240" w:lineRule="auto"/>
+              <w:ind w:left="0" w:right="0"/>
+              <w:jc w:val="left"/>
+            </w:pPr>
+            <w:r>
+              <w:rPr>
+                <w:color w:val="000000"/>
+                <w:position w:val="-3"/>
+                <w:sz w:val="24"/>
+                <w:szCs w:val="24"/>
+              </w:rPr>
+              <w:t xml:space="preserve">Define the following terms with respect to the tuple calculus: tuple variable, range relation, atom, formula, and expression.</w:t>
+            </w:r>
+          </w:p>
+        </w:tc>
+        <w:tc>
+          <w:tcPr>
+            <w:tcBorders>
+              <w:top w:val="inset" w:color="000000" w:sz="7"/>
+              <w:left w:val="inset" w:color="000000" w:sz="7"/>
+              <w:bottom w:val="inset" w:color="000000" w:sz="7"/>
+              <w:right w:val="inset" w:color="000000" w:sz="7"/>
+            </w:tcBorders>
+            <w:tcMar>
+              <w:top w:w="15" w:type="dxa"/>
+              <w:bottom w:w="15" w:type="dxa"/>
+            </w:tcMar>
+            <w:vAlign w:val="center"/>
+          </w:tcPr>
+          <w:p>
+            <w:pPr>
+              <w:widowControl w:val="on"/>
+              <w:pBdr/>
+              <w:spacing w:before="0" w:after="0" w:line="240" w:lineRule="auto"/>
+              <w:ind w:left="0" w:right="0"/>
+              <w:jc w:val="left"/>
+            </w:pPr>
+            <w:r>
+              <w:rPr>
+                <w:color w:val="000000"/>
+                <w:position w:val="-3"/>
+                <w:sz w:val="24"/>
+                <w:szCs w:val="24"/>
+              </w:rPr>
+              <w:t xml:space="preserve">5</w:t>
+            </w:r>
+          </w:p>
+        </w:tc>
+        <w:tc>
+          <w:tcPr>
+            <w:tcBorders>
+              <w:top w:val="inset" w:color="000000" w:sz="7"/>
+              <w:left w:val="inset" w:color="000000" w:sz="7"/>
+              <w:bottom w:val="inset" w:color="000000" w:sz="7"/>
+              <w:right w:val="inset" w:color="000000" w:sz="7"/>
+            </w:tcBorders>
+            <w:tcMar>
+              <w:top w:w="15" w:type="dxa"/>
+              <w:bottom w:w="15" w:type="dxa"/>
+            </w:tcMar>
+            <w:vAlign w:val="center"/>
+          </w:tcPr>
+          <w:p>
+            <w:pPr>
+              <w:widowControl w:val="on"/>
+              <w:pBdr/>
+              <w:spacing w:before="0" w:after="0" w:line="240" w:lineRule="auto"/>
+              <w:ind w:left="0" w:right="0"/>
+              <w:jc w:val="left"/>
+            </w:pPr>
+            <w:r>
+              <w:rPr>
+                <w:color w:val="000000"/>
+                <w:position w:val="-3"/>
+                <w:sz w:val="24"/>
+                <w:szCs w:val="24"/>
+              </w:rPr>
+              <w:t xml:space="preserve">3</w:t>
+            </w:r>
+          </w:p>
+        </w:tc>
+        <w:tc>
+          <w:tcPr>
+            <w:tcBorders>
+              <w:top w:val="inset" w:color="000000" w:sz="7"/>
+              <w:left w:val="inset" w:color="000000" w:sz="7"/>
+              <w:bottom w:val="inset" w:color="000000" w:sz="7"/>
+              <w:right w:val="inset" w:color="000000" w:sz="7"/>
+            </w:tcBorders>
+            <w:tcMar>
+              <w:top w:w="15" w:type="dxa"/>
+              <w:bottom w:w="15" w:type="dxa"/>
+            </w:tcMar>
+            <w:vAlign w:val="center"/>
+          </w:tcPr>
+          <w:p>
+            <w:pPr>
+              <w:widowControl w:val="on"/>
+              <w:pBdr/>
+              <w:spacing w:before="0" w:after="0" w:line="240" w:lineRule="auto"/>
+              <w:ind w:left="0" w:right="0"/>
+              <w:jc w:val="left"/>
+            </w:pPr>
+            <w:r>
+              <w:rPr>
+                <w:color w:val="000000"/>
+                <w:position w:val="-3"/>
+                <w:sz w:val="24"/>
+                <w:szCs w:val="24"/>
+              </w:rPr>
+              <w:t xml:space="preserve">1</w:t>
+            </w:r>
+          </w:p>
+        </w:tc>
+      </w:tr>
+      <w:tr>
+        <w:trPr>
+          <w:trHeight w:val="0" w:hRule="atLeast"/>
+        </w:trPr>
+        <w:tc>
+          <w:tcPr>
+            <w:tcW w:w="15000" w:type="dxa"/>
+            <w:tcBorders>
+              <w:top w:val="inset" w:color="000000" w:sz="7"/>
+              <w:left w:val="inset" w:color="000000" w:sz="7"/>
+              <w:bottom w:val="inset" w:color="000000" w:sz="7"/>
+              <w:right w:val="inset" w:color="000000" w:sz="7"/>
+            </w:tcBorders>
+            <w:tcMar>
+              <w:top w:w="15" w:type="dxa"/>
+              <w:bottom w:w="15" w:type="dxa"/>
+            </w:tcMar>
+            <w:vAlign w:val="center"/>
+          </w:tcPr>
+          <w:p>
+            <w:pPr>
+              <w:widowControl w:val="on"/>
+              <w:pBdr/>
+              <w:spacing w:before="0" w:after="0" w:line="240" w:lineRule="auto"/>
+              <w:ind w:left="0" w:right="0"/>
+              <w:jc w:val="left"/>
+            </w:pPr>
+            <w:r>
+              <w:rPr>
+                <w:color w:val="000000"/>
+                <w:position w:val="-3"/>
+                <w:sz w:val="24"/>
+                <w:szCs w:val="24"/>
+              </w:rPr>
+              <w:t xml:space="preserve">Explain the UNION, INTERSECTION, and MINUS Operations with examples</w:t>
+            </w:r>
+          </w:p>
+        </w:tc>
+        <w:tc>
+          <w:tcPr>
+            <w:tcBorders>
+              <w:top w:val="inset" w:color="000000" w:sz="7"/>
+              <w:left w:val="inset" w:color="000000" w:sz="7"/>
+              <w:bottom w:val="inset" w:color="000000" w:sz="7"/>
+              <w:right w:val="inset" w:color="000000" w:sz="7"/>
+            </w:tcBorders>
+            <w:tcMar>
+              <w:top w:w="15" w:type="dxa"/>
+              <w:bottom w:w="15" w:type="dxa"/>
+            </w:tcMar>
+            <w:vAlign w:val="center"/>
+          </w:tcPr>
+          <w:p>
+            <w:pPr>
+              <w:widowControl w:val="on"/>
+              <w:pBdr/>
+              <w:spacing w:before="0" w:after="0" w:line="240" w:lineRule="auto"/>
+              <w:ind w:left="0" w:right="0"/>
+              <w:jc w:val="left"/>
+            </w:pPr>
+            <w:r>
+              <w:rPr>
+                <w:color w:val="000000"/>
+                <w:position w:val="-3"/>
+                <w:sz w:val="24"/>
+                <w:szCs w:val="24"/>
+              </w:rPr>
+              <w:t xml:space="preserve">5</w:t>
+            </w:r>
+          </w:p>
+        </w:tc>
+        <w:tc>
+          <w:tcPr>
+            <w:tcBorders>
+              <w:top w:val="inset" w:color="000000" w:sz="7"/>
+              <w:left w:val="inset" w:color="000000" w:sz="7"/>
+              <w:bottom w:val="inset" w:color="000000" w:sz="7"/>
+              <w:right w:val="inset" w:color="000000" w:sz="7"/>
+            </w:tcBorders>
+            <w:tcMar>
+              <w:top w:w="15" w:type="dxa"/>
+              <w:bottom w:w="15" w:type="dxa"/>
+            </w:tcMar>
+            <w:vAlign w:val="center"/>
+          </w:tcPr>
+          <w:p>
+            <w:pPr>
+              <w:widowControl w:val="on"/>
+              <w:pBdr/>
+              <w:spacing w:before="0" w:after="0" w:line="240" w:lineRule="auto"/>
+              <w:ind w:left="0" w:right="0"/>
+              <w:jc w:val="left"/>
+            </w:pPr>
+            <w:r>
+              <w:rPr>
+                <w:color w:val="000000"/>
+                <w:position w:val="-3"/>
+                <w:sz w:val="24"/>
+                <w:szCs w:val="24"/>
+              </w:rPr>
+              <w:t xml:space="preserve">1</w:t>
+            </w:r>
+          </w:p>
+        </w:tc>
+        <w:tc>
+          <w:tcPr>
+            <w:tcBorders>
+              <w:top w:val="inset" w:color="000000" w:sz="7"/>
+              <w:left w:val="inset" w:color="000000" w:sz="7"/>
+              <w:bottom w:val="inset" w:color="000000" w:sz="7"/>
+              <w:right w:val="inset" w:color="000000" w:sz="7"/>
+            </w:tcBorders>
+            <w:tcMar>
+              <w:top w:w="15" w:type="dxa"/>
+              <w:bottom w:w="15" w:type="dxa"/>
+            </w:tcMar>
+            <w:vAlign w:val="center"/>
+          </w:tcPr>
+          <w:p>
+            <w:pPr>
+              <w:widowControl w:val="on"/>
+              <w:pBdr/>
+              <w:spacing w:before="0" w:after="0" w:line="240" w:lineRule="auto"/>
+              <w:ind w:left="0" w:right="0"/>
+              <w:jc w:val="left"/>
+            </w:pPr>
+            <w:r>
+              <w:rPr>
+                <w:color w:val="000000"/>
+                <w:position w:val="-3"/>
+                <w:sz w:val="24"/>
+                <w:szCs w:val="24"/>
+              </w:rPr>
+              <w:t xml:space="preserve">1</w:t>
+            </w:r>
+          </w:p>
+        </w:tc>
+      </w:tr>
+      <w:tr>
+        <w:trPr>
+          <w:trHeight w:val="0" w:hRule="atLeast"/>
+        </w:trPr>
+        <w:tc>
+          <w:tcPr>
+            <w:tcW w:w="15000" w:type="dxa"/>
+            <w:tcBorders>
+              <w:top w:val="inset" w:color="000000" w:sz="7"/>
+              <w:left w:val="inset" w:color="000000" w:sz="7"/>
+              <w:bottom w:val="inset" w:color="000000" w:sz="7"/>
+              <w:right w:val="inset" w:color="000000" w:sz="7"/>
+            </w:tcBorders>
+            <w:tcMar>
+              <w:top w:w="15" w:type="dxa"/>
+              <w:bottom w:w="15" w:type="dxa"/>
+            </w:tcMar>
+            <w:vAlign w:val="center"/>
+          </w:tcPr>
+          <w:p>
+            <w:pPr>
+              <w:widowControl w:val="on"/>
+              <w:pBdr/>
+              <w:spacing w:before="0" w:after="0" w:line="240" w:lineRule="auto"/>
+              <w:ind w:left="0" w:right="0"/>
+              <w:jc w:val="left"/>
+            </w:pPr>
+            <w:r>
+              <w:rPr>
+                <w:color w:val="000000"/>
+                <w:position w:val="-3"/>
+                <w:sz w:val="24"/>
+                <w:szCs w:val="24"/>
+              </w:rPr>
+              <w:t xml:space="preserve">Explain ER-to-Relational Mapping Algorithm</w:t>
+            </w:r>
+          </w:p>
+        </w:tc>
+        <w:tc>
+          <w:tcPr>
+            <w:tcBorders>
+              <w:top w:val="inset" w:color="000000" w:sz="7"/>
+              <w:left w:val="inset" w:color="000000" w:sz="7"/>
+              <w:bottom w:val="inset" w:color="000000" w:sz="7"/>
+              <w:right w:val="inset" w:color="000000" w:sz="7"/>
+            </w:tcBorders>
+            <w:tcMar>
+              <w:top w:w="15" w:type="dxa"/>
+              <w:bottom w:w="15" w:type="dxa"/>
+            </w:tcMar>
+            <w:vAlign w:val="center"/>
+          </w:tcPr>
+          <w:p>
+            <w:pPr>
+              <w:widowControl w:val="on"/>
+              <w:pBdr/>
+              <w:spacing w:before="0" w:after="0" w:line="240" w:lineRule="auto"/>
+              <w:ind w:left="0" w:right="0"/>
+              <w:jc w:val="left"/>
+            </w:pPr>
+            <w:r>
+              <w:rPr>
+                <w:color w:val="000000"/>
+                <w:position w:val="-3"/>
+                <w:sz w:val="24"/>
+                <w:szCs w:val="24"/>
+              </w:rPr>
+              <w:t xml:space="preserve">8</w:t>
+            </w:r>
+          </w:p>
+        </w:tc>
+        <w:tc>
+          <w:tcPr>
+            <w:tcBorders>
+              <w:top w:val="inset" w:color="000000" w:sz="7"/>
+              <w:left w:val="inset" w:color="000000" w:sz="7"/>
+              <w:bottom w:val="inset" w:color="000000" w:sz="7"/>
+              <w:right w:val="inset" w:color="000000" w:sz="7"/>
+            </w:tcBorders>
+            <w:tcMar>
+              <w:top w:w="15" w:type="dxa"/>
+              <w:bottom w:w="15" w:type="dxa"/>
+            </w:tcMar>
+            <w:vAlign w:val="center"/>
+          </w:tcPr>
+          <w:p>
+            <w:pPr>
+              <w:widowControl w:val="on"/>
+              <w:pBdr/>
+              <w:spacing w:before="0" w:after="0" w:line="240" w:lineRule="auto"/>
+              <w:ind w:left="0" w:right="0"/>
+              <w:jc w:val="left"/>
+            </w:pPr>
+            <w:r>
+              <w:rPr>
+                <w:color w:val="000000"/>
+                <w:position w:val="-3"/>
+                <w:sz w:val="24"/>
+                <w:szCs w:val="24"/>
+              </w:rPr>
+              <w:t xml:space="preserve">2</w:t>
+            </w:r>
+          </w:p>
+        </w:tc>
+        <w:tc>
+          <w:tcPr>
+            <w:tcBorders>
+              <w:top w:val="inset" w:color="000000" w:sz="7"/>
+              <w:left w:val="inset" w:color="000000" w:sz="7"/>
+              <w:bottom w:val="inset" w:color="000000" w:sz="7"/>
+              <w:right w:val="inset" w:color="000000" w:sz="7"/>
+            </w:tcBorders>
+            <w:tcMar>
+              <w:top w:w="15" w:type="dxa"/>
+              <w:bottom w:w="15" w:type="dxa"/>
+            </w:tcMar>
+            <w:vAlign w:val="center"/>
+          </w:tcPr>
+          <w:p>
+            <w:pPr>
+              <w:widowControl w:val="on"/>
+              <w:pBdr/>
+              <w:spacing w:before="0" w:after="0" w:line="240" w:lineRule="auto"/>
+              <w:ind w:left="0" w:right="0"/>
+              <w:jc w:val="left"/>
+            </w:pPr>
+            <w:r>
+              <w:rPr>
+                <w:color w:val="000000"/>
+                <w:position w:val="-3"/>
+                <w:sz w:val="24"/>
+                <w:szCs w:val="24"/>
+              </w:rPr>
+              <w:t xml:space="preserve">1</w:t>
+            </w:r>
+          </w:p>
+        </w:tc>
+      </w:tr>
+      <w:tr>
+        <w:trPr>
+          <w:trHeight w:val="0" w:hRule="atLeast"/>
+        </w:trPr>
+        <w:tc>
+          <w:tcPr>
+            <w:tcW w:w="15000" w:type="dxa"/>
+            <w:tcBorders>
+              <w:top w:val="inset" w:color="000000" w:sz="7"/>
+              <w:left w:val="inset" w:color="000000" w:sz="7"/>
+              <w:bottom w:val="inset" w:color="000000" w:sz="7"/>
+              <w:right w:val="inset" w:color="000000" w:sz="7"/>
+            </w:tcBorders>
+            <w:tcMar>
+              <w:top w:w="15" w:type="dxa"/>
+              <w:bottom w:w="15" w:type="dxa"/>
+            </w:tcMar>
+            <w:vAlign w:val="center"/>
+          </w:tcPr>
+          <w:p>
+            <w:pPr>
+              <w:widowControl w:val="on"/>
+              <w:pBdr/>
+              <w:spacing w:before="0" w:after="0" w:line="240" w:lineRule="auto"/>
+              <w:ind w:left="0" w:right="0"/>
+              <w:jc w:val="left"/>
+            </w:pPr>
+            <w:r>
+              <w:rPr>
+                <w:color w:val="000000"/>
+                <w:position w:val="-3"/>
+                <w:sz w:val="24"/>
+                <w:szCs w:val="24"/>
+              </w:rPr>
+              <w:t xml:space="preserve">Illustrate natural join with an example</w:t>
+            </w:r>
+          </w:p>
+        </w:tc>
+        <w:tc>
+          <w:tcPr>
+            <w:tcBorders>
+              <w:top w:val="inset" w:color="000000" w:sz="7"/>
+              <w:left w:val="inset" w:color="000000" w:sz="7"/>
+              <w:bottom w:val="inset" w:color="000000" w:sz="7"/>
+              <w:right w:val="inset" w:color="000000" w:sz="7"/>
+            </w:tcBorders>
+            <w:tcMar>
+              <w:top w:w="15" w:type="dxa"/>
+              <w:bottom w:w="15" w:type="dxa"/>
+            </w:tcMar>
+            <w:vAlign w:val="center"/>
+          </w:tcPr>
+          <w:p>
+            <w:pPr>
+              <w:widowControl w:val="on"/>
+              <w:pBdr/>
+              <w:spacing w:before="0" w:after="0" w:line="240" w:lineRule="auto"/>
+              <w:ind w:left="0" w:right="0"/>
+              <w:jc w:val="left"/>
+            </w:pPr>
+            <w:r>
+              <w:rPr>
+                <w:color w:val="000000"/>
+                <w:position w:val="-3"/>
+                <w:sz w:val="24"/>
+                <w:szCs w:val="24"/>
+              </w:rPr>
+              <w:t xml:space="preserve">2</w:t>
+            </w:r>
+          </w:p>
+        </w:tc>
+        <w:tc>
+          <w:tcPr>
+            <w:tcBorders>
+              <w:top w:val="inset" w:color="000000" w:sz="7"/>
+              <w:left w:val="inset" w:color="000000" w:sz="7"/>
+              <w:bottom w:val="inset" w:color="000000" w:sz="7"/>
+              <w:right w:val="inset" w:color="000000" w:sz="7"/>
+            </w:tcBorders>
+            <w:tcMar>
+              <w:top w:w="15" w:type="dxa"/>
+              <w:bottom w:w="15" w:type="dxa"/>
+            </w:tcMar>
+            <w:vAlign w:val="center"/>
+          </w:tcPr>
+          <w:p>
+            <w:pPr>
+              <w:widowControl w:val="on"/>
+              <w:pBdr/>
+              <w:spacing w:before="0" w:after="0" w:line="240" w:lineRule="auto"/>
+              <w:ind w:left="0" w:right="0"/>
+              <w:jc w:val="left"/>
+            </w:pPr>
+            <w:r>
+              <w:rPr>
+                <w:color w:val="000000"/>
+                <w:position w:val="-3"/>
+                <w:sz w:val="24"/>
+                <w:szCs w:val="24"/>
+              </w:rPr>
+              <w:t xml:space="preserve">3</w:t>
+            </w:r>
+          </w:p>
+        </w:tc>
+        <w:tc>
+          <w:tcPr>
+            <w:tcBorders>
+              <w:top w:val="inset" w:color="000000" w:sz="7"/>
+              <w:left w:val="inset" w:color="000000" w:sz="7"/>
+              <w:bottom w:val="inset" w:color="000000" w:sz="7"/>
+              <w:right w:val="inset" w:color="000000" w:sz="7"/>
+            </w:tcBorders>
+            <w:tcMar>
+              <w:top w:w="15" w:type="dxa"/>
+              <w:bottom w:w="15" w:type="dxa"/>
+            </w:tcMar>
+            <w:vAlign w:val="center"/>
+          </w:tcPr>
+          <w:p>
+            <w:pPr>
+              <w:widowControl w:val="on"/>
+              <w:pBdr/>
+              <w:spacing w:before="0" w:after="0" w:line="240" w:lineRule="auto"/>
+              <w:ind w:left="0" w:right="0"/>
+              <w:jc w:val="left"/>
+            </w:pPr>
+            <w:r>
+              <w:rPr>
+                <w:color w:val="000000"/>
+                <w:position w:val="-3"/>
+                <w:sz w:val="24"/>
+                <w:szCs w:val="24"/>
+              </w:rPr>
+              <w:t xml:space="preserve">1</w:t>
+            </w:r>
+          </w:p>
+        </w:tc>
+      </w:tr>
+    </w:tbl>
     <w:p xmlns:w="http://schemas.openxmlformats.org/wordprocessingml/2006/main">
       <w:r>
         <w:t>This document has been generated with a</w:t>
@@ -142,9 +3529,9 @@
 
 <file path=word/numbering.xml><?xml version="1.0" encoding="utf-8"?>
 <w:numbering xmlns:ve="http://schemas.openxmlformats.org/markup-compatibility/2006" xmlns:o="urn:schemas-microsoft-com:office:office" xmlns:r="http://schemas.openxmlformats.org/officeDocument/2006/relationships" xmlns:m="http://schemas.openxmlformats.org/officeDocument/2006/math" xmlns:v="urn:schemas-microsoft-com:vml" xmlns:wp="http://schemas.openxmlformats.org/drawingml/2006/wordprocessingDrawing" xmlns:w10="urn:schemas-microsoft-com:office:word" xmlns:w="http://schemas.openxmlformats.org/wordprocessingml/2006/main" xmlns:wne="http://schemas.microsoft.com/office/word/2006/wordml">
-  <w:abstractNum w:abstractNumId="10559671">
+  <w:abstractNum w:abstractNumId="17098328">
     <w:multiLevelType w:val="hybridMultilevel"/>
-    <w:lvl w:ilvl="0" w:tplc="60722625">
+    <w:lvl w:ilvl="0" w:tplc="19653913">
       <w:start w:val="1"/>
       <w:numFmt w:val="decimal"/>
       <w:lvlText w:val="%1."/>
@@ -153,7 +3540,7 @@
         <w:ind w:left="720" w:hanging="360"/>
       </w:pPr>
     </w:lvl>
-    <w:lvl w:ilvl="1" w:tplc="60722625" w:tentative="1">
+    <w:lvl w:ilvl="1" w:tplc="19653913" w:tentative="1">
       <w:start w:val="1"/>
       <w:numFmt w:val="lowerLetter"/>
       <w:lvlText w:val="%2."/>
@@ -162,7 +3549,7 @@
         <w:ind w:left="1440" w:hanging="360"/>
       </w:pPr>
     </w:lvl>
-    <w:lvl w:ilvl="2" w:tplc="60722625" w:tentative="1">
+    <w:lvl w:ilvl="2" w:tplc="19653913" w:tentative="1">
       <w:start w:val="1"/>
       <w:numFmt w:val="lowerRoman"/>
       <w:lvlText w:val="%3."/>
@@ -171,7 +3558,7 @@
         <w:ind w:left="2160" w:hanging="180"/>
       </w:pPr>
     </w:lvl>
-    <w:lvl w:ilvl="3" w:tplc="60722625" w:tentative="1">
+    <w:lvl w:ilvl="3" w:tplc="19653913" w:tentative="1">
       <w:start w:val="1"/>
       <w:numFmt w:val="decimal"/>
       <w:lvlText w:val="%4."/>
@@ -180,7 +3567,7 @@
         <w:ind w:left="2880" w:hanging="360"/>
       </w:pPr>
     </w:lvl>
-    <w:lvl w:ilvl="4" w:tplc="60722625" w:tentative="1">
+    <w:lvl w:ilvl="4" w:tplc="19653913" w:tentative="1">
       <w:start w:val="1"/>
       <w:numFmt w:val="lowerLetter"/>
       <w:lvlText w:val="%5."/>
@@ -189,7 +3576,7 @@
         <w:ind w:left="3600" w:hanging="360"/>
       </w:pPr>
     </w:lvl>
-    <w:lvl w:ilvl="5" w:tplc="60722625" w:tentative="1">
+    <w:lvl w:ilvl="5" w:tplc="19653913" w:tentative="1">
       <w:start w:val="1"/>
       <w:numFmt w:val="lowerRoman"/>
       <w:lvlText w:val="%6."/>
@@ -198,7 +3585,7 @@
         <w:ind w:left="4320" w:hanging="180"/>
       </w:pPr>
     </w:lvl>
-    <w:lvl w:ilvl="6" w:tplc="60722625" w:tentative="1">
+    <w:lvl w:ilvl="6" w:tplc="19653913" w:tentative="1">
       <w:start w:val="1"/>
       <w:numFmt w:val="decimal"/>
       <w:lvlText w:val="%7."/>
@@ -207,7 +3594,7 @@
         <w:ind w:left="5040" w:hanging="360"/>
       </w:pPr>
     </w:lvl>
-    <w:lvl w:ilvl="7" w:tplc="60722625" w:tentative="1">
+    <w:lvl w:ilvl="7" w:tplc="19653913" w:tentative="1">
       <w:start w:val="1"/>
       <w:numFmt w:val="lowerLetter"/>
       <w:lvlText w:val="%8."/>
@@ -216,7 +3603,7 @@
         <w:ind w:left="5760" w:hanging="360"/>
       </w:pPr>
     </w:lvl>
-    <w:lvl w:ilvl="8" w:tplc="60722625" w:tentative="1">
+    <w:lvl w:ilvl="8" w:tplc="19653913" w:tentative="1">
       <w:start w:val="1"/>
       <w:numFmt w:val="lowerRoman"/>
       <w:lvlText w:val="%9."/>
@@ -226,9 +3613,9 @@
       </w:pPr>
     </w:lvl>
   </w:abstractNum>
-  <w:abstractNum w:abstractNumId="10559670">
+  <w:abstractNum w:abstractNumId="17098327">
     <w:multiLevelType w:val="hybridMultilevel"/>
-    <w:lvl w:ilvl="0" w:tplc="71672658">
+    <w:lvl w:ilvl="0" w:tplc="97208595">
       <w:start w:val="1"/>
       <w:numFmt w:val="bullet"/>
       <w:lvlText w:val=""/>
@@ -1024,11 +4411,11 @@
   <w:num w:numId="7">
     <w:abstractNumId w:val="2"/>
   </w:num>
-  <w:num w:numId="10559670">
-    <w:abstractNumId w:val="10559670"/>
+  <w:num w:numId="17098327">
+    <w:abstractNumId w:val="17098327"/>
   </w:num>
-  <w:num w:numId="10559671">
-    <w:abstractNumId w:val="10559671"/>
+  <w:num w:numId="17098328">
+    <w:abstractNumId w:val="17098328"/>
   </w:num>
 </w:numbering>
 </file>

</xml_diff>